<commit_message>
Atualiza documento do projeto com melhorias na descrição do problema, requisitos e planejamento ágil
</commit_message>
<xml_diff>
--- a/Projeto Grupo 8 - EDN.docx
+++ b/Projeto Grupo 8 - EDN.docx
@@ -1,10 +1,11 @@
 
 <file path=word/document.xml><?xml version="1.0" encoding="utf-8"?>
-<w:document xmlns:wpc="http://schemas.microsoft.com/office/word/2010/wordprocessingCanvas" xmlns:cx="http://schemas.microsoft.com/office/drawing/2014/chartex" xmlns:cx1="http://schemas.microsoft.com/office/drawing/2015/9/8/chartex" xmlns:cx2="http://schemas.microsoft.com/office/drawing/2015/10/21/chartex" xmlns:cx3="http://schemas.microsoft.com/office/drawing/2016/5/9/chartex" xmlns:cx4="http://schemas.microsoft.com/office/drawing/2016/5/10/chartex" xmlns:cx5="http://schemas.microsoft.com/office/drawing/2016/5/11/chartex" xmlns:cx6="http://schemas.microsoft.com/office/drawing/2016/5/12/chartex" xmlns:cx7="http://schemas.microsoft.com/office/drawing/2016/5/13/chartex" xmlns:cx8="http://schemas.microsoft.com/office/drawing/2016/5/14/chartex" xmlns:mc="http://schemas.openxmlformats.org/markup-compatibility/2006" xmlns:aink="http://schemas.microsoft.com/office/drawing/2016/ink" xmlns:am3d="http://schemas.microsoft.com/office/drawing/2017/model3d" xmlns:o="urn:schemas-microsoft-com:office:office" xmlns:oel="http://schemas.microsoft.com/office/2019/extlst" xmlns:r="http://schemas.openxmlformats.org/officeDocument/2006/relationships" xmlns:m="http://schemas.openxmlformats.org/officeDocument/2006/math" xmlns:v="urn:schemas-microsoft-com:vml" xmlns:wp14="http://schemas.microsoft.com/office/word/2010/wordprocessingDrawing" xmlns:wp="http://schemas.openxmlformats.org/drawingml/2006/wordprocessingDrawing" xmlns:w10="urn:schemas-microsoft-com:office:word" xmlns:w="http://schemas.openxmlformats.org/wordprocessingml/2006/main" xmlns:w14="http://schemas.microsoft.com/office/word/2010/wordml" xmlns:w15="http://schemas.microsoft.com/office/word/2012/wordml" xmlns:w16cex="http://schemas.microsoft.com/office/word/2018/wordml/cex" xmlns:w16cid="http://schemas.microsoft.com/office/word/2016/wordml/cid" xmlns:w16="http://schemas.microsoft.com/office/word/2018/wordml" xmlns:w16du="http://schemas.microsoft.com/office/word/2023/wordml/word16du" xmlns:w16sdtdh="http://schemas.microsoft.com/office/word/2020/wordml/sdtdatahash" xmlns:w16sdtfl="http://schemas.microsoft.com/office/word/2024/wordml/sdtformatlock" xmlns:w16se="http://schemas.microsoft.com/office/word/2015/wordml/symex" xmlns:wpg="http://schemas.microsoft.com/office/word/2010/wordprocessingGroup" xmlns:wpi="http://schemas.microsoft.com/office/word/2010/wordprocessingInk" xmlns:wne="http://schemas.microsoft.com/office/word/2006/wordml" xmlns:wps="http://schemas.microsoft.com/office/word/2010/wordprocessingShape" mc:Ignorable="w14 w15 w16se w16cid w16 w16cex w16sdtdh w16sdtfl w16du wp14">
+<w:document xmlns:wpc="http://schemas.microsoft.com/office/word/2010/wordprocessingCanvas" xmlns:cx="http://schemas.microsoft.com/office/drawing/2014/chartex" xmlns:cx1="http://schemas.microsoft.com/office/drawing/2015/9/8/chartex" xmlns:cx2="http://schemas.microsoft.com/office/drawing/2015/10/21/chartex" xmlns:cx3="http://schemas.microsoft.com/office/drawing/2016/5/9/chartex" xmlns:cx4="http://schemas.microsoft.com/office/drawing/2016/5/10/chartex" xmlns:cx5="http://schemas.microsoft.com/office/drawing/2016/5/11/chartex" xmlns:cx6="http://schemas.microsoft.com/office/drawing/2016/5/12/chartex" xmlns:cx7="http://schemas.microsoft.com/office/drawing/2016/5/13/chartex" xmlns:cx8="http://schemas.microsoft.com/office/drawing/2016/5/14/chartex" xmlns:mc="http://schemas.openxmlformats.org/markup-compatibility/2006" xmlns:aink="http://schemas.microsoft.com/office/drawing/2016/ink" xmlns:am3d="http://schemas.microsoft.com/office/drawing/2017/model3d" xmlns:o="urn:schemas-microsoft-com:office:office" xmlns:oel="http://schemas.microsoft.com/office/2019/extlst" xmlns:r="http://schemas.openxmlformats.org/officeDocument/2006/relationships" xmlns:m="http://schemas.openxmlformats.org/officeDocument/2006/math" xmlns:v="urn:schemas-microsoft-com:vml" xmlns:wp14="http://schemas.microsoft.com/office/word/2010/wordprocessingDrawing" xmlns:wp="http://schemas.openxmlformats.org/drawingml/2006/wordprocessingDrawing" xmlns:w10="urn:schemas-microsoft-com:office:word" xmlns:w="http://schemas.openxmlformats.org/wordprocessingml/2006/main" xmlns:w14="http://schemas.microsoft.com/office/word/2010/wordml" xmlns:w15="http://schemas.microsoft.com/office/word/2012/wordml" xmlns:w16cex="http://schemas.microsoft.com/office/word/2018/wordml/cex" xmlns:w16cid="http://schemas.microsoft.com/office/word/2016/wordml/cid" xmlns:w16="http://schemas.microsoft.com/office/word/2018/wordml" xmlns:w16du="http://schemas.microsoft.com/office/word/2023/wordml/word16du" xmlns:w16sdtdh="http://schemas.microsoft.com/office/word/2020/wordml/sdtdatahash" xmlns:w16sdtfl="http://schemas.microsoft.com/office/word/2024/wordml/sdtformatlock" xmlns:w16se="http://schemas.microsoft.com/office/word/2015/wordml/symex" xmlns:wpg="http://schemas.microsoft.com/office/word/2010/wordprocessingGroup" xmlns:wpi="http://schemas.microsoft.com/office/word/2010/wordprocessingInk" xmlns:wne="http://schemas.microsoft.com/office/word/2006/wordml" xmlns:wps="http://schemas.microsoft.com/office/word/2010/wordprocessingShape" xmlns:a="http://schemas.openxmlformats.org/drawingml/2006/main" xmlns:pic="http://schemas.openxmlformats.org/drawingml/2006/picture" xmlns:a14="http://schemas.microsoft.com/office/drawing/2010/main" mc:Ignorable="w14 w15 w16se w16cid w16 w16cex w16sdtdh w16sdtfl w16du wp14">
   <w:body>
     <w:p>
       <w:pPr>
         <w:spacing w:after="0"/>
+        <w:jc w:val="both"/>
         <w:rPr>
           <w:rFonts w:ascii="Aptos" w:hAnsi="Aptos"/>
           <w:b/>
@@ -29,6 +30,7 @@
     <w:p>
       <w:pPr>
         <w:spacing w:after="0"/>
+        <w:jc w:val="both"/>
         <w:rPr>
           <w:rFonts w:ascii="Aptos" w:hAnsi="Aptos"/>
           <w:b/>
@@ -42,6 +44,54 @@
     <w:p>
       <w:pPr>
         <w:spacing w:after="0"/>
+        <w:jc w:val="both"/>
+        <w:rPr>
+          <w:rFonts w:ascii="Aptos" w:hAnsi="Aptos"/>
+          <w:b w:val="1"/>
+          <w:bCs w:val="1"/>
+          <w:sz w:val="24"/>
+          <w:szCs w:val="24"/>
+        </w:rPr>
+      </w:pPr>
+      <w:r>
+        <w:rPr>
+          <w:rFonts w:ascii="Aptos" w:hAnsi="Aptos"/>
+          <w:b w:val="1"/>
+          <w:bCs w:val="1"/>
+          <w:sz w:val="24"/>
+          <w:szCs w:val="24"/>
+        </w:rPr>
+        <w:t xml:space="preserve">Ideia do projeto: </w:t>
+      </w:r>
+      <w:r>
+        <w:rPr>
+          <w:rFonts w:ascii="Aptos" w:hAnsi="Aptos"/>
+          <w:sz w:val="24"/>
+          <w:szCs w:val="24"/>
+        </w:rPr>
+        <w:t xml:space="preserve">Implantação de um Site de Compra </w:t>
+      </w:r>
+      <w:r>
+        <w:rPr>
+          <w:rFonts w:ascii="Aptos" w:hAnsi="Aptos"/>
+          <w:sz w:val="24"/>
+          <w:szCs w:val="24"/>
+        </w:rPr>
+        <w:t>reserva</w:t>
+      </w:r>
+      <w:r>
+        <w:rPr>
+          <w:rFonts w:ascii="Aptos" w:hAnsi="Aptos"/>
+          <w:sz w:val="24"/>
+          <w:szCs w:val="24"/>
+        </w:rPr>
+        <w:t xml:space="preserve"> de peças de Peças de Informática</w:t>
+      </w:r>
+    </w:p>
+    <w:p>
+      <w:pPr>
+        <w:spacing w:after="0"/>
+        <w:jc w:val="both"/>
         <w:rPr>
           <w:rFonts w:ascii="Aptos" w:hAnsi="Aptos"/>
           <w:b/>
@@ -50,6 +100,17 @@
           <w:szCs w:val="24"/>
         </w:rPr>
       </w:pPr>
+    </w:p>
+    <w:p>
+      <w:pPr>
+        <w:spacing w:after="0"/>
+        <w:jc w:val="both"/>
+        <w:rPr>
+          <w:rFonts w:ascii="Aptos" w:hAnsi="Aptos"/>
+          <w:sz w:val="24"/>
+          <w:szCs w:val="24"/>
+        </w:rPr>
+      </w:pPr>
       <w:r>
         <w:rPr>
           <w:rFonts w:ascii="Aptos" w:hAnsi="Aptos"/>
@@ -58,46 +119,6 @@
           <w:sz w:val="24"/>
           <w:szCs w:val="24"/>
         </w:rPr>
-        <w:t xml:space="preserve">Ideia do projeto: </w:t>
-      </w:r>
-      <w:r>
-        <w:rPr>
-          <w:rFonts w:ascii="Aptos" w:hAnsi="Aptos"/>
-          <w:sz w:val="24"/>
-          <w:szCs w:val="24"/>
-        </w:rPr>
-        <w:t>Implantação de um Site de Compra de Peças de Informática</w:t>
-      </w:r>
-    </w:p>
-    <w:p>
-      <w:pPr>
-        <w:spacing w:after="0"/>
-        <w:rPr>
-          <w:rFonts w:ascii="Aptos" w:hAnsi="Aptos"/>
-          <w:b/>
-          <w:bCs/>
-          <w:sz w:val="24"/>
-          <w:szCs w:val="24"/>
-        </w:rPr>
-      </w:pPr>
-    </w:p>
-    <w:p>
-      <w:pPr>
-        <w:spacing w:after="0"/>
-        <w:rPr>
-          <w:rFonts w:ascii="Aptos" w:hAnsi="Aptos"/>
-          <w:sz w:val="24"/>
-          <w:szCs w:val="24"/>
-        </w:rPr>
-      </w:pPr>
-      <w:r>
-        <w:rPr>
-          <w:rFonts w:ascii="Aptos" w:hAnsi="Aptos"/>
-          <w:b/>
-          <w:bCs/>
-          <w:sz w:val="24"/>
-          <w:szCs w:val="24"/>
-        </w:rPr>
         <w:t>Problema:</w:t>
       </w:r>
       <w:r>
@@ -106,22 +127,24 @@
           <w:sz w:val="24"/>
           <w:szCs w:val="24"/>
         </w:rPr>
-        <w:t> A loja de peças de informática X enfrenta desafios na gestão manual de pedidos, controle de estoque e atendimento à crescente demanda por vendas online. A ausência de uma plataforma digital limita seu alcance e eficiência.</w:t>
-      </w:r>
-    </w:p>
-    <w:p>
-      <w:pPr>
-        <w:spacing w:after="0"/>
-        <w:rPr>
-          <w:rFonts w:ascii="Aptos" w:hAnsi="Aptos"/>
-          <w:sz w:val="24"/>
-          <w:szCs w:val="24"/>
-        </w:rPr>
-      </w:pPr>
-    </w:p>
-    <w:p>
-      <w:pPr>
-        <w:spacing w:after="0"/>
+        <w:t> A loja de peças de informática Team 8 enfrenta desafios na gestão manual de pedidos, controle de estoque e atendimento à crescente demanda por vendas online. A ausência de uma plataforma digital limita seu alcance e eficiência.</w:t>
+      </w:r>
+    </w:p>
+    <w:p>
+      <w:pPr>
+        <w:spacing w:after="0"/>
+        <w:jc w:val="both"/>
+        <w:rPr>
+          <w:rFonts w:ascii="Aptos" w:hAnsi="Aptos"/>
+          <w:sz w:val="24"/>
+          <w:szCs w:val="24"/>
+        </w:rPr>
+      </w:pPr>
+    </w:p>
+    <w:p>
+      <w:pPr>
+        <w:spacing w:after="0"/>
+        <w:jc w:val="both"/>
         <w:rPr>
           <w:rFonts w:ascii="Aptos" w:hAnsi="Aptos"/>
           <w:sz w:val="24"/>
@@ -146,27 +169,44 @@
           <w:numId w:val="8"/>
         </w:numPr>
         <w:spacing w:after="0"/>
-        <w:rPr>
-          <w:rFonts w:ascii="Aptos" w:hAnsi="Aptos"/>
-          <w:sz w:val="24"/>
-          <w:szCs w:val="24"/>
-        </w:rPr>
-      </w:pPr>
-      <w:r>
-        <w:rPr>
-          <w:rFonts w:ascii="Aptos" w:hAnsi="Aptos"/>
-          <w:sz w:val="24"/>
-          <w:szCs w:val="24"/>
-        </w:rPr>
-        <w:t>Proprietários d</w:t>
-      </w:r>
-      <w:r>
-        <w:rPr>
-          <w:rFonts w:ascii="Aptos" w:hAnsi="Aptos"/>
-          <w:sz w:val="24"/>
-          <w:szCs w:val="24"/>
-        </w:rPr>
-        <w:t>e</w:t>
+        <w:jc w:val="both"/>
+        <w:rPr>
+          <w:rFonts w:ascii="Aptos" w:hAnsi="Aptos"/>
+          <w:sz w:val="24"/>
+          <w:szCs w:val="24"/>
+        </w:rPr>
+      </w:pPr>
+      <w:r>
+        <w:rPr>
+          <w:rFonts w:ascii="Aptos" w:hAnsi="Aptos"/>
+          <w:sz w:val="24"/>
+          <w:szCs w:val="24"/>
+        </w:rPr>
+        <w:t>Proprietário</w:t>
+      </w:r>
+      <w:r>
+        <w:rPr>
+          <w:rFonts w:ascii="Aptos" w:hAnsi="Aptos"/>
+          <w:sz w:val="24"/>
+          <w:szCs w:val="24"/>
+        </w:rPr>
+        <w:t xml:space="preserve"> </w:t>
+      </w:r>
+      <w:r>
+        <w:rPr>
+          <w:rFonts w:ascii="Aptos" w:hAnsi="Aptos"/>
+          <w:sz w:val="24"/>
+          <w:szCs w:val="24"/>
+        </w:rPr>
+        <w:t>d</w:t>
+      </w:r>
+      <w:r>
+        <w:rPr>
+          <w:rFonts w:ascii="Aptos" w:hAnsi="Aptos"/>
+          <w:sz w:val="24"/>
+          <w:szCs w:val="24"/>
+        </w:rPr>
+        <w:t>a</w:t>
       </w:r>
       <w:r>
         <w:rPr>
@@ -182,7 +222,7 @@
           <w:sz w:val="24"/>
           <w:szCs w:val="24"/>
         </w:rPr>
-        <w:t>s de informática em geral</w:t>
+        <w:t xml:space="preserve"> de informática</w:t>
       </w:r>
     </w:p>
     <w:p>
@@ -192,6 +232,7 @@
           <w:numId w:val="8"/>
         </w:numPr>
         <w:spacing w:after="0"/>
+        <w:jc w:val="both"/>
         <w:rPr>
           <w:rFonts w:ascii="Aptos" w:hAnsi="Aptos"/>
           <w:sz w:val="24"/>
@@ -214,6 +255,7 @@
           <w:numId w:val="8"/>
         </w:numPr>
         <w:spacing w:after="0"/>
+        <w:jc w:val="both"/>
         <w:rPr>
           <w:rFonts w:ascii="Aptos" w:hAnsi="Aptos"/>
           <w:sz w:val="24"/>
@@ -236,6 +278,7 @@
           <w:numId w:val="8"/>
         </w:numPr>
         <w:spacing w:after="0"/>
+        <w:jc w:val="both"/>
         <w:rPr>
           <w:rFonts w:ascii="Aptos" w:hAnsi="Aptos"/>
           <w:sz w:val="24"/>
@@ -258,6 +301,7 @@
           <w:numId w:val="8"/>
         </w:numPr>
         <w:spacing w:after="0"/>
+        <w:jc w:val="both"/>
         <w:rPr>
           <w:rFonts w:ascii="Aptos" w:hAnsi="Aptos"/>
           <w:sz w:val="24"/>
@@ -277,16 +321,18 @@
       <w:pPr>
         <w:spacing w:after="0"/>
         <w:ind w:left="720"/>
-        <w:rPr>
-          <w:rFonts w:ascii="Aptos" w:hAnsi="Aptos"/>
-          <w:sz w:val="24"/>
-          <w:szCs w:val="24"/>
-        </w:rPr>
-      </w:pPr>
-    </w:p>
-    <w:p>
-      <w:pPr>
-        <w:spacing w:after="0"/>
+        <w:jc w:val="both"/>
+        <w:rPr>
+          <w:rFonts w:ascii="Aptos" w:hAnsi="Aptos"/>
+          <w:sz w:val="24"/>
+          <w:szCs w:val="24"/>
+        </w:rPr>
+      </w:pPr>
+    </w:p>
+    <w:p>
+      <w:pPr>
+        <w:spacing w:after="0"/>
+        <w:jc w:val="both"/>
         <w:rPr>
           <w:rFonts w:ascii="Aptos" w:hAnsi="Aptos"/>
           <w:sz w:val="24"/>
@@ -315,6 +361,7 @@
     <w:p>
       <w:pPr>
         <w:spacing w:after="0"/>
+        <w:jc w:val="both"/>
         <w:rPr>
           <w:rFonts w:ascii="Aptos" w:hAnsi="Aptos"/>
           <w:sz w:val="24"/>
@@ -333,6 +380,7 @@
     <w:p>
       <w:pPr>
         <w:spacing w:after="0"/>
+        <w:jc w:val="both"/>
         <w:rPr>
           <w:rFonts w:ascii="Aptos" w:hAnsi="Aptos"/>
           <w:sz w:val="24"/>
@@ -346,13 +394,14 @@
           <w:szCs w:val="24"/>
         </w:rPr>
         <w:pict w14:anchorId="0E1C19E2">
-          <v:rect id="_x0000_i1032" style="width:0;height:.75pt" o:hralign="center" o:hrstd="t" o:hrnoshade="t" o:hr="t" fillcolor="#f8faff" stroked="f"/>
+          <v:rect id="_x0000_i1025" style="width:0;height:.75pt" o:hr="t" o:hrstd="t" o:hrnoshade="t" o:hralign="center" fillcolor="#f8faff" stroked="f"/>
         </w:pict>
       </w:r>
     </w:p>
     <w:p>
       <w:pPr>
         <w:spacing w:after="0"/>
+        <w:jc w:val="both"/>
         <w:rPr>
           <w:rFonts w:ascii="Aptos" w:hAnsi="Aptos"/>
           <w:b/>
@@ -388,6 +437,7 @@
     <w:p>
       <w:pPr>
         <w:spacing w:after="0"/>
+        <w:jc w:val="both"/>
         <w:rPr>
           <w:rFonts w:ascii="Aptos" w:hAnsi="Aptos"/>
           <w:b/>
@@ -397,19 +447,22 @@
         </w:rPr>
       </w:pPr>
     </w:p>
-    <w:p>
-      <w:pPr>
-        <w:rPr>
-          <w:rFonts w:ascii="Aptos" w:hAnsi="Aptos"/>
-          <w:sz w:val="24"/>
-          <w:szCs w:val="24"/>
-        </w:rPr>
-      </w:pPr>
-      <w:r>
-        <w:rPr>
-          <w:rFonts w:ascii="Aptos" w:hAnsi="Aptos"/>
-          <w:b/>
-          <w:bCs/>
+    <w:p w14:noSpellErr="1">
+      <w:pPr>
+        <w:jc w:val="both"/>
+        <w:rPr>
+          <w:rFonts w:ascii="Aptos" w:hAnsi="Aptos"/>
+          <w:b w:val="1"/>
+          <w:bCs w:val="1"/>
+          <w:sz w:val="24"/>
+          <w:szCs w:val="24"/>
+        </w:rPr>
+      </w:pPr>
+      <w:r>
+        <w:rPr>
+          <w:rFonts w:ascii="Aptos" w:hAnsi="Aptos"/>
+          <w:b w:val="1"/>
+          <w:bCs w:val="1"/>
           <w:sz w:val="24"/>
           <w:szCs w:val="24"/>
         </w:rPr>
@@ -419,45 +472,37 @@
     <w:p>
       <w:pPr>
         <w:spacing w:after="0"/>
-        <w:rPr>
-          <w:rFonts w:ascii="Aptos" w:hAnsi="Aptos"/>
-          <w:sz w:val="24"/>
-          <w:szCs w:val="24"/>
-        </w:rPr>
-      </w:pPr>
-      <w:r>
-        <w:rPr>
-          <w:rFonts w:ascii="Aptos" w:hAnsi="Aptos"/>
-          <w:sz w:val="24"/>
-          <w:szCs w:val="24"/>
-        </w:rPr>
-        <w:t>• Organizar os itens em categorias (</w:t>
-      </w:r>
-      <w:proofErr w:type="spellStart"/>
-      <w:r>
-        <w:rPr>
-          <w:rFonts w:ascii="Aptos" w:hAnsi="Aptos"/>
-          <w:sz w:val="24"/>
-          <w:szCs w:val="24"/>
-        </w:rPr>
-        <w:t>ex</w:t>
-      </w:r>
-      <w:proofErr w:type="spellEnd"/>
-      <w:r>
-        <w:rPr>
-          <w:rFonts w:ascii="Aptos" w:hAnsi="Aptos"/>
-          <w:sz w:val="24"/>
-          <w:szCs w:val="24"/>
-        </w:rPr>
-        <w:t xml:space="preserve">: </w:t>
-      </w:r>
-      <w:r>
-        <w:rPr>
-          <w:rFonts w:ascii="Aptos" w:hAnsi="Aptos"/>
-          <w:sz w:val="24"/>
-          <w:szCs w:val="24"/>
-        </w:rPr>
-        <w:t xml:space="preserve">Peças, Serviços </w:t>
+        <w:ind w:left="284"/>
+        <w:jc w:val="both"/>
+        <w:rPr>
+          <w:rFonts w:ascii="Aptos" w:hAnsi="Aptos"/>
+          <w:sz w:val="24"/>
+          <w:szCs w:val="24"/>
+        </w:rPr>
+      </w:pPr>
+      <w:r>
+        <w:rPr>
+          <w:rFonts w:ascii="Aptos" w:hAnsi="Aptos"/>
+          <w:sz w:val="24"/>
+          <w:szCs w:val="24"/>
+        </w:rPr>
+        <w:t xml:space="preserve">• Organizar os itens </w:t>
+      </w:r>
+      <w:r>
+        <w:rPr>
+          <w:rFonts w:ascii="Aptos" w:hAnsi="Aptos"/>
+          <w:sz w:val="24"/>
+          <w:szCs w:val="24"/>
+        </w:rPr>
+        <w:t xml:space="preserve">do estoque </w:t>
+      </w:r>
+      <w:r>
+        <w:rPr>
+          <w:rFonts w:ascii="Aptos" w:hAnsi="Aptos"/>
+          <w:sz w:val="24"/>
+          <w:szCs w:val="24"/>
+        </w:rPr>
+        <w:t xml:space="preserve">em categorias (ex: Peças, Serviços </w:t>
       </w:r>
       <w:r>
         <w:rPr>
@@ -473,12 +518,14 @@
           <w:sz w:val="24"/>
           <w:szCs w:val="24"/>
         </w:rPr>
-        <w:t xml:space="preserve">). </w:t>
-      </w:r>
-    </w:p>
-    <w:p>
-      <w:pPr>
-        <w:spacing w:after="0"/>
+        <w:t>).</w:t>
+      </w:r>
+    </w:p>
+    <w:p>
+      <w:pPr>
+        <w:spacing w:after="0"/>
+        <w:ind w:left="284"/>
+        <w:jc w:val="both"/>
         <w:rPr>
           <w:rFonts w:ascii="Aptos" w:hAnsi="Aptos"/>
           <w:sz w:val="24"/>
@@ -497,6 +544,8 @@
     <w:p>
       <w:pPr>
         <w:spacing w:after="0"/>
+        <w:ind w:left="284"/>
+        <w:jc w:val="both"/>
         <w:rPr>
           <w:rFonts w:ascii="Aptos" w:hAnsi="Aptos"/>
           <w:sz w:val="24"/>
@@ -515,6 +564,8 @@
     <w:p>
       <w:pPr>
         <w:spacing w:after="0"/>
+        <w:ind w:left="284"/>
+        <w:jc w:val="both"/>
         <w:rPr>
           <w:rFonts w:ascii="Aptos" w:hAnsi="Aptos"/>
           <w:sz w:val="24"/>
@@ -530,9 +581,11 @@
         <w:t xml:space="preserve">• Gerenciamento do pedido: </w:t>
       </w:r>
     </w:p>
-    <w:p>
-      <w:pPr>
-        <w:spacing w:after="0"/>
+    <w:p w14:noSpellErr="1">
+      <w:pPr>
+        <w:spacing w:after="0"/>
+        <w:ind w:left="284"/>
+        <w:jc w:val="both"/>
         <w:rPr>
           <w:rFonts w:ascii="Aptos" w:hAnsi="Aptos"/>
           <w:sz w:val="24"/>
@@ -551,42 +604,28 @@
     <w:p>
       <w:pPr>
         <w:spacing w:after="0"/>
-        <w:rPr>
-          <w:rFonts w:ascii="Aptos" w:hAnsi="Aptos"/>
-          <w:sz w:val="24"/>
-          <w:szCs w:val="24"/>
-        </w:rPr>
-      </w:pPr>
-      <w:r>
-        <w:rPr>
-          <w:rFonts w:ascii="Aptos" w:hAnsi="Aptos"/>
-          <w:sz w:val="24"/>
-          <w:szCs w:val="24"/>
-        </w:rPr>
-        <w:t xml:space="preserve">• Apresentar um carrinho de compras com os itens selecionados, quantidades e </w:t>
-      </w:r>
-    </w:p>
-    <w:p>
-      <w:pPr>
-        <w:spacing w:after="0"/>
-        <w:rPr>
-          <w:rFonts w:ascii="Aptos" w:hAnsi="Aptos"/>
-          <w:sz w:val="24"/>
-          <w:szCs w:val="24"/>
-        </w:rPr>
-      </w:pPr>
-      <w:r>
-        <w:rPr>
-          <w:rFonts w:ascii="Aptos" w:hAnsi="Aptos"/>
-          <w:sz w:val="24"/>
-          <w:szCs w:val="24"/>
-        </w:rPr>
-        <w:t xml:space="preserve">total do pedido. </w:t>
-      </w:r>
-    </w:p>
-    <w:p>
-      <w:pPr>
-        <w:spacing w:after="0"/>
+        <w:ind w:left="284"/>
+        <w:jc w:val="both"/>
+        <w:rPr>
+          <w:rFonts w:ascii="Aptos" w:hAnsi="Aptos"/>
+          <w:sz w:val="24"/>
+          <w:szCs w:val="24"/>
+        </w:rPr>
+      </w:pPr>
+      <w:r>
+        <w:rPr>
+          <w:rFonts w:ascii="Aptos" w:hAnsi="Aptos"/>
+          <w:sz w:val="24"/>
+          <w:szCs w:val="24"/>
+        </w:rPr>
+        <w:t xml:space="preserve">• Apresentar um carrinho de compras com os itens selecionados, quantidades e total do pedido. </w:t>
+      </w:r>
+    </w:p>
+    <w:p w14:noSpellErr="1">
+      <w:pPr>
+        <w:spacing w:after="0"/>
+        <w:ind w:left="284"/>
+        <w:jc w:val="both"/>
         <w:rPr>
           <w:rFonts w:ascii="Aptos" w:hAnsi="Aptos"/>
           <w:sz w:val="24"/>
@@ -605,60 +644,28 @@
     <w:p>
       <w:pPr>
         <w:spacing w:after="0"/>
-        <w:rPr>
-          <w:rFonts w:ascii="Aptos" w:hAnsi="Aptos"/>
-          <w:sz w:val="24"/>
-          <w:szCs w:val="24"/>
-        </w:rPr>
-      </w:pPr>
-      <w:r>
-        <w:rPr>
-          <w:rFonts w:ascii="Aptos" w:hAnsi="Aptos"/>
-          <w:sz w:val="24"/>
-          <w:szCs w:val="24"/>
-        </w:rPr>
-        <w:t xml:space="preserve">• Finalização do pedido: </w:t>
-      </w:r>
-    </w:p>
-    <w:p>
-      <w:pPr>
-        <w:spacing w:after="0"/>
-        <w:rPr>
-          <w:rFonts w:ascii="Aptos" w:hAnsi="Aptos"/>
-          <w:sz w:val="24"/>
-          <w:szCs w:val="24"/>
-        </w:rPr>
-      </w:pPr>
-      <w:r>
-        <w:rPr>
-          <w:rFonts w:ascii="Aptos" w:hAnsi="Aptos"/>
-          <w:sz w:val="24"/>
-          <w:szCs w:val="24"/>
-        </w:rPr>
-        <w:t xml:space="preserve">• Exibir as opções de pagamento: cartão (débito ou crédito) ou Pix. </w:t>
-      </w:r>
-    </w:p>
-    <w:p>
-      <w:pPr>
-        <w:spacing w:after="0"/>
-        <w:rPr>
-          <w:rFonts w:ascii="Aptos" w:hAnsi="Aptos"/>
-          <w:sz w:val="24"/>
-          <w:szCs w:val="24"/>
-        </w:rPr>
-      </w:pPr>
-      <w:r>
-        <w:rPr>
-          <w:rFonts w:ascii="Aptos" w:hAnsi="Aptos"/>
-          <w:sz w:val="24"/>
-          <w:szCs w:val="24"/>
-        </w:rPr>
-        <w:t xml:space="preserve">• Solicitar o nome completo e endereço do cliente para entrega. </w:t>
-      </w:r>
-    </w:p>
-    <w:p>
-      <w:pPr>
-        <w:spacing w:after="0"/>
+        <w:ind w:left="284"/>
+        <w:jc w:val="both"/>
+        <w:rPr>
+          <w:rFonts w:ascii="Aptos" w:hAnsi="Aptos"/>
+          <w:sz w:val="24"/>
+          <w:szCs w:val="24"/>
+        </w:rPr>
+      </w:pPr>
+      <w:r>
+        <w:rPr>
+          <w:rFonts w:ascii="Aptos" w:hAnsi="Aptos"/>
+          <w:sz w:val="24"/>
+          <w:szCs w:val="24"/>
+        </w:rPr>
+        <w:t xml:space="preserve">• Exibir as opções de pagamento: cartão (débito ou crédito), boleto ou Pix. </w:t>
+      </w:r>
+    </w:p>
+    <w:p>
+      <w:pPr>
+        <w:spacing w:after="0"/>
+        <w:ind w:left="284"/>
+        <w:jc w:val="both"/>
         <w:rPr>
           <w:rFonts w:ascii="Aptos" w:hAnsi="Aptos"/>
           <w:sz w:val="24"/>
@@ -673,10 +680,20 @@
         </w:rPr>
         <w:t xml:space="preserve">• Apresentar um resumo do pedido para confirmação. </w:t>
       </w:r>
-    </w:p>
-    <w:p>
-      <w:pPr>
-        <w:spacing w:after="0"/>
+      <w:r>
+        <w:rPr>
+          <w:rFonts w:ascii="Aptos" w:hAnsi="Aptos"/>
+          <w:sz w:val="24"/>
+          <w:szCs w:val="24"/>
+        </w:rPr>
+        <w:t>o</w:t>
+      </w:r>
+    </w:p>
+    <w:p w14:noSpellErr="1">
+      <w:pPr>
+        <w:spacing w:after="0"/>
+        <w:ind w:left="284"/>
+        <w:jc w:val="both"/>
         <w:rPr>
           <w:rFonts w:ascii="Aptos" w:hAnsi="Aptos"/>
           <w:sz w:val="24"/>
@@ -694,61 +711,54 @@
     </w:p>
     <w:p>
       <w:pPr>
-        <w:spacing w:after="0"/>
-        <w:rPr>
-          <w:rFonts w:ascii="Aptos" w:hAnsi="Aptos"/>
-          <w:sz w:val="24"/>
-          <w:szCs w:val="24"/>
-        </w:rPr>
-      </w:pPr>
-      <w:r>
-        <w:rPr>
-          <w:rFonts w:ascii="Aptos" w:hAnsi="Aptos"/>
-          <w:sz w:val="24"/>
-          <w:szCs w:val="24"/>
-        </w:rPr>
-        <w:t xml:space="preserve">Observação: Mensagens claras e objetivas. Apresente informações necessárias </w:t>
-      </w:r>
-    </w:p>
-    <w:p>
-      <w:pPr>
-        <w:spacing w:after="0"/>
-        <w:rPr>
-          <w:rFonts w:ascii="Aptos" w:hAnsi="Aptos"/>
-          <w:sz w:val="24"/>
-          <w:szCs w:val="24"/>
-        </w:rPr>
-      </w:pPr>
-      <w:r>
-        <w:rPr>
-          <w:rFonts w:ascii="Aptos" w:hAnsi="Aptos"/>
-          <w:sz w:val="24"/>
-          <w:szCs w:val="24"/>
-        </w:rPr>
-        <w:t>para o seu usuário.</w:t>
-      </w:r>
-    </w:p>
-    <w:p>
-      <w:pPr>
-        <w:spacing w:after="0"/>
-        <w:rPr>
-          <w:rFonts w:ascii="Aptos" w:hAnsi="Aptos"/>
-          <w:sz w:val="24"/>
-          <w:szCs w:val="24"/>
-        </w:rPr>
-      </w:pPr>
-      <w:r>
-        <w:rPr>
-          <w:rFonts w:ascii="Aptos" w:hAnsi="Aptos"/>
-          <w:sz w:val="24"/>
-          <w:szCs w:val="24"/>
-        </w:rPr>
-        <w:t xml:space="preserve">  </w:t>
-      </w:r>
-    </w:p>
-    <w:p>
-      <w:pPr>
-        <w:spacing w:after="0"/>
+        <w:pStyle w:val="Normal"/>
+        <w:spacing w:after="0"/>
+        <w:ind w:left="284"/>
+        <w:jc w:val="both"/>
+        <w:rPr>
+          <w:rFonts w:ascii="Aptos" w:hAnsi="Aptos"/>
+          <w:sz w:val="24"/>
+          <w:szCs w:val="24"/>
+        </w:rPr>
+      </w:pPr>
+      <w:r>
+        <w:rPr>
+          <w:rFonts w:ascii="Aptos" w:hAnsi="Aptos"/>
+          <w:sz w:val="24"/>
+          <w:szCs w:val="24"/>
+        </w:rPr>
+        <w:t>• Uso de IA para análise de compras para envio de E-mail com ofertas similares ou complementares.</w:t>
+      </w:r>
+    </w:p>
+    <w:p>
+      <w:pPr>
+        <w:spacing w:after="0"/>
+        <w:ind w:left="284"/>
+        <w:jc w:val="both"/>
+        <w:rPr>
+          <w:rFonts w:ascii="Aptos" w:hAnsi="Aptos"/>
+          <w:sz w:val="24"/>
+          <w:szCs w:val="24"/>
+        </w:rPr>
+      </w:pPr>
+    </w:p>
+    <w:p w14:noSpellErr="1">
+      <w:pPr>
+        <w:spacing w:after="0"/>
+        <w:jc w:val="both"/>
+        <w:rPr>
+          <w:rFonts w:ascii="Aptos" w:hAnsi="Aptos"/>
+          <w:b w:val="1"/>
+          <w:bCs w:val="1"/>
+          <w:sz w:val="24"/>
+          <w:szCs w:val="24"/>
+        </w:rPr>
+      </w:pPr>
+    </w:p>
+    <w:p>
+      <w:pPr>
+        <w:spacing w:after="0"/>
+        <w:jc w:val="both"/>
         <w:rPr>
           <w:rFonts w:ascii="Aptos" w:hAnsi="Aptos"/>
           <w:sz w:val="24"/>
@@ -773,6 +783,7 @@
           <w:numId w:val="10"/>
         </w:numPr>
         <w:spacing w:after="0"/>
+        <w:jc w:val="both"/>
         <w:rPr>
           <w:rFonts w:ascii="Aptos" w:hAnsi="Aptos"/>
           <w:sz w:val="24"/>
@@ -795,19 +806,19 @@
           <w:numId w:val="10"/>
         </w:numPr>
         <w:spacing w:after="0"/>
-        <w:rPr>
-          <w:rFonts w:ascii="Aptos" w:hAnsi="Aptos"/>
-          <w:sz w:val="24"/>
-          <w:szCs w:val="24"/>
-        </w:rPr>
-      </w:pPr>
-      <w:r>
-        <w:rPr>
-          <w:rFonts w:ascii="Aptos" w:hAnsi="Aptos"/>
-          <w:sz w:val="24"/>
-          <w:szCs w:val="24"/>
-        </w:rPr>
-        <w:lastRenderedPageBreak/>
+        <w:jc w:val="both"/>
+        <w:rPr>
+          <w:rFonts w:ascii="Aptos" w:hAnsi="Aptos"/>
+          <w:sz w:val="24"/>
+          <w:szCs w:val="24"/>
+        </w:rPr>
+      </w:pPr>
+      <w:r>
+        <w:rPr>
+          <w:rFonts w:ascii="Aptos" w:hAnsi="Aptos"/>
+          <w:sz w:val="24"/>
+          <w:szCs w:val="24"/>
+        </w:rPr>
         <w:t>Segurança SSL e conformidade com LGPD.</w:t>
       </w:r>
     </w:p>
@@ -818,6 +829,7 @@
           <w:numId w:val="10"/>
         </w:numPr>
         <w:spacing w:after="0"/>
+        <w:jc w:val="both"/>
         <w:rPr>
           <w:rFonts w:ascii="Aptos" w:hAnsi="Aptos"/>
           <w:sz w:val="24"/>
@@ -840,6 +852,7 @@
           <w:numId w:val="10"/>
         </w:numPr>
         <w:spacing w:after="0"/>
+        <w:jc w:val="both"/>
         <w:rPr>
           <w:rFonts w:ascii="Aptos" w:hAnsi="Aptos"/>
           <w:sz w:val="24"/>
@@ -857,18 +870,43 @@
     </w:p>
     <w:p>
       <w:pPr>
+        <w:numPr>
+          <w:ilvl w:val="0"/>
+          <w:numId w:val="10"/>
+        </w:numPr>
+        <w:spacing w:after="0"/>
+        <w:jc w:val="both"/>
+        <w:rPr>
+          <w:rFonts w:ascii="Aptos" w:hAnsi="Aptos"/>
+          <w:sz w:val="24"/>
+          <w:szCs w:val="24"/>
+        </w:rPr>
+      </w:pPr>
+      <w:r>
+        <w:rPr>
+          <w:rFonts w:ascii="Aptos" w:hAnsi="Aptos"/>
+          <w:sz w:val="24"/>
+          <w:szCs w:val="24"/>
+        </w:rPr>
+        <w:t>A aplicação deve ter suporte para versão web e mobile</w:t>
+      </w:r>
+    </w:p>
+    <w:p>
+      <w:pPr>
         <w:spacing w:after="0"/>
         <w:ind w:left="720"/>
-        <w:rPr>
-          <w:rFonts w:ascii="Aptos" w:hAnsi="Aptos"/>
-          <w:sz w:val="24"/>
-          <w:szCs w:val="24"/>
-        </w:rPr>
-      </w:pPr>
-    </w:p>
-    <w:p>
-      <w:pPr>
-        <w:spacing w:after="0"/>
+        <w:jc w:val="both"/>
+        <w:rPr>
+          <w:rFonts w:ascii="Aptos" w:hAnsi="Aptos"/>
+          <w:sz w:val="24"/>
+          <w:szCs w:val="24"/>
+        </w:rPr>
+      </w:pPr>
+    </w:p>
+    <w:p>
+      <w:pPr>
+        <w:spacing w:after="0"/>
+        <w:jc w:val="both"/>
         <w:rPr>
           <w:rFonts w:ascii="Aptos" w:hAnsi="Aptos"/>
           <w:b/>
@@ -891,6 +929,7 @@
     <w:p>
       <w:pPr>
         <w:spacing w:after="0"/>
+        <w:jc w:val="both"/>
         <w:rPr>
           <w:rFonts w:ascii="Aptos" w:hAnsi="Aptos"/>
           <w:sz w:val="10"/>
@@ -905,6 +944,7 @@
           <w:numId w:val="11"/>
         </w:numPr>
         <w:spacing w:after="0"/>
+        <w:jc w:val="both"/>
         <w:rPr>
           <w:rFonts w:ascii="Aptos" w:hAnsi="Aptos"/>
           <w:sz w:val="24"/>
@@ -927,6 +967,7 @@
           <w:numId w:val="11"/>
         </w:numPr>
         <w:spacing w:after="0"/>
+        <w:jc w:val="both"/>
         <w:rPr>
           <w:rFonts w:ascii="Aptos" w:hAnsi="Aptos"/>
           <w:sz w:val="24"/>
@@ -968,17 +1009,65 @@
     </w:p>
     <w:p>
       <w:pPr>
-        <w:spacing w:after="0"/>
-        <w:rPr>
-          <w:rFonts w:ascii="Aptos" w:hAnsi="Aptos"/>
-          <w:sz w:val="24"/>
-          <w:szCs w:val="24"/>
-        </w:rPr>
-      </w:pPr>
-    </w:p>
-    <w:p>
-      <w:pPr>
-        <w:spacing w:after="0"/>
+        <w:numPr>
+          <w:ilvl w:val="0"/>
+          <w:numId w:val="11"/>
+        </w:numPr>
+        <w:spacing w:after="0"/>
+        <w:jc w:val="both"/>
+        <w:rPr>
+          <w:rFonts w:ascii="Aptos" w:hAnsi="Aptos"/>
+          <w:sz w:val="24"/>
+          <w:szCs w:val="24"/>
+        </w:rPr>
+      </w:pPr>
+      <w:r>
+        <w:rPr>
+          <w:rFonts w:ascii="Aptos" w:hAnsi="Aptos"/>
+          <w:sz w:val="24"/>
+          <w:szCs w:val="24"/>
+        </w:rPr>
+        <w:t>Uso de IA para o auxílio de grupos com deficiência.</w:t>
+      </w:r>
+    </w:p>
+    <w:p>
+      <w:pPr>
+        <w:numPr>
+          <w:ilvl w:val="0"/>
+          <w:numId w:val="11"/>
+        </w:numPr>
+        <w:spacing w:after="0"/>
+        <w:jc w:val="both"/>
+        <w:rPr>
+          <w:rFonts w:ascii="Aptos" w:hAnsi="Aptos"/>
+          <w:sz w:val="24"/>
+          <w:szCs w:val="24"/>
+        </w:rPr>
+      </w:pPr>
+      <w:r>
+        <w:rPr>
+          <w:rFonts w:ascii="Aptos" w:hAnsi="Aptos"/>
+          <w:sz w:val="24"/>
+          <w:szCs w:val="24"/>
+        </w:rPr>
+        <w:t xml:space="preserve">Uso de IA para recomendações de presets </w:t>
+      </w:r>
+    </w:p>
+    <w:p>
+      <w:pPr>
+        <w:spacing w:after="0"/>
+        <w:jc w:val="both"/>
+        <w:rPr>
+          <w:rFonts w:ascii="Aptos" w:hAnsi="Aptos"/>
+          <w:sz w:val="24"/>
+          <w:szCs w:val="24"/>
+        </w:rPr>
+      </w:pPr>
+    </w:p>
+    <w:p>
+      <w:pPr>
+        <w:spacing w:after="0"/>
+        <w:jc w:val="both"/>
         <w:rPr>
           <w:rFonts w:ascii="Aptos" w:hAnsi="Aptos"/>
           <w:b/>
@@ -1003,6 +1092,7 @@
     <w:p>
       <w:pPr>
         <w:spacing w:after="0"/>
+        <w:jc w:val="both"/>
         <w:rPr>
           <w:rFonts w:ascii="Aptos" w:hAnsi="Aptos"/>
           <w:b/>
@@ -1016,6 +1106,7 @@
     <w:p>
       <w:pPr>
         <w:spacing w:after="0"/>
+        <w:jc w:val="both"/>
         <w:rPr>
           <w:rFonts w:ascii="Aptos" w:hAnsi="Aptos"/>
           <w:sz w:val="24"/>
@@ -1040,6 +1131,7 @@
           <w:numId w:val="12"/>
         </w:numPr>
         <w:spacing w:after="0"/>
+        <w:jc w:val="both"/>
         <w:rPr>
           <w:rFonts w:ascii="Aptos" w:hAnsi="Aptos"/>
           <w:sz w:val="24"/>
@@ -1062,37 +1154,20 @@
           <w:numId w:val="12"/>
         </w:numPr>
         <w:spacing w:after="0"/>
-        <w:rPr>
-          <w:rFonts w:ascii="Aptos" w:hAnsi="Aptos"/>
-          <w:sz w:val="24"/>
-          <w:szCs w:val="24"/>
-        </w:rPr>
-      </w:pPr>
-      <w:r>
-        <w:rPr>
-          <w:rFonts w:ascii="Aptos" w:hAnsi="Aptos"/>
-          <w:sz w:val="24"/>
-          <w:szCs w:val="24"/>
-        </w:rPr>
-        <w:t>Desenvolvimento do front-</w:t>
-      </w:r>
-      <w:proofErr w:type="spellStart"/>
-      <w:r>
-        <w:rPr>
-          <w:rFonts w:ascii="Aptos" w:hAnsi="Aptos"/>
-          <w:sz w:val="24"/>
-          <w:szCs w:val="24"/>
-        </w:rPr>
-        <w:t>end</w:t>
-      </w:r>
-      <w:proofErr w:type="spellEnd"/>
-      <w:r>
-        <w:rPr>
-          <w:rFonts w:ascii="Aptos" w:hAnsi="Aptos"/>
-          <w:sz w:val="24"/>
-          <w:szCs w:val="24"/>
-        </w:rPr>
-        <w:t xml:space="preserve"> (páginas principais e design responsivo).</w:t>
+        <w:jc w:val="both"/>
+        <w:rPr>
+          <w:rFonts w:ascii="Aptos" w:hAnsi="Aptos"/>
+          <w:sz w:val="24"/>
+          <w:szCs w:val="24"/>
+        </w:rPr>
+      </w:pPr>
+      <w:r>
+        <w:rPr>
+          <w:rFonts w:ascii="Aptos" w:hAnsi="Aptos"/>
+          <w:sz w:val="24"/>
+          <w:szCs w:val="24"/>
+        </w:rPr>
+        <w:t>Desenvolvimento do front-end (páginas principais e design responsivo).</w:t>
       </w:r>
     </w:p>
     <w:p>
@@ -1102,19 +1177,20 @@
           <w:numId w:val="12"/>
         </w:numPr>
         <w:spacing w:after="0"/>
-        <w:rPr>
-          <w:rFonts w:ascii="Aptos" w:hAnsi="Aptos"/>
-          <w:sz w:val="24"/>
-          <w:szCs w:val="24"/>
-        </w:rPr>
-      </w:pPr>
-      <w:r>
-        <w:rPr>
-          <w:rFonts w:ascii="Aptos" w:hAnsi="Aptos"/>
-          <w:sz w:val="24"/>
-          <w:szCs w:val="24"/>
-        </w:rPr>
-        <w:t>Integração com AWS (hospedagem, segurança e automação).</w:t>
+        <w:jc w:val="both"/>
+        <w:rPr>
+          <w:rFonts w:ascii="Aptos" w:hAnsi="Aptos"/>
+          <w:sz w:val="24"/>
+          <w:szCs w:val="24"/>
+        </w:rPr>
+      </w:pPr>
+      <w:r>
+        <w:rPr>
+          <w:rFonts w:ascii="Aptos" w:hAnsi="Aptos"/>
+          <w:sz w:val="24"/>
+          <w:szCs w:val="24"/>
+        </w:rPr>
+        <w:t>Integração com AWS (serviços, ferramentas, segurança e automação).</w:t>
       </w:r>
     </w:p>
     <w:p>
@@ -1124,6 +1200,7 @@
           <w:numId w:val="12"/>
         </w:numPr>
         <w:spacing w:after="0"/>
+        <w:jc w:val="both"/>
         <w:rPr>
           <w:rFonts w:ascii="Aptos" w:hAnsi="Aptos"/>
           <w:sz w:val="24"/>
@@ -1142,6 +1219,7 @@
     <w:p>
       <w:pPr>
         <w:spacing w:after="0"/>
+        <w:jc w:val="both"/>
         <w:rPr>
           <w:rFonts w:ascii="Aptos" w:hAnsi="Aptos"/>
           <w:b/>
@@ -1154,6 +1232,7 @@
     <w:p>
       <w:pPr>
         <w:spacing w:after="0"/>
+        <w:jc w:val="both"/>
         <w:rPr>
           <w:rFonts w:ascii="Aptos" w:hAnsi="Aptos"/>
           <w:sz w:val="24"/>
@@ -1178,17 +1257,18 @@
           <w:numId w:val="13"/>
         </w:numPr>
         <w:spacing w:after="0"/>
-        <w:rPr>
-          <w:rFonts w:ascii="Aptos" w:hAnsi="Aptos"/>
-          <w:sz w:val="24"/>
-          <w:szCs w:val="24"/>
-        </w:rPr>
-      </w:pPr>
-      <w:r>
-        <w:rPr>
-          <w:rFonts w:ascii="Aptos" w:hAnsi="Aptos"/>
-          <w:b/>
-          <w:bCs/>
+        <w:jc w:val="both"/>
+        <w:rPr>
+          <w:rFonts w:ascii="Aptos" w:hAnsi="Aptos"/>
+          <w:sz w:val="24"/>
+          <w:szCs w:val="24"/>
+        </w:rPr>
+      </w:pPr>
+      <w:r>
+        <w:rPr>
+          <w:rFonts w:ascii="Aptos" w:hAnsi="Aptos"/>
+          <w:b w:val="1"/>
+          <w:bCs w:val="1"/>
           <w:sz w:val="24"/>
           <w:szCs w:val="24"/>
         </w:rPr>
@@ -1200,7 +1280,7 @@
           <w:sz w:val="24"/>
           <w:szCs w:val="24"/>
         </w:rPr>
-        <w:t> Planejamento e requisitos (1 semana).</w:t>
+        <w:t> Planejamento e requisitos.</w:t>
       </w:r>
     </w:p>
     <w:p>
@@ -1210,17 +1290,18 @@
           <w:numId w:val="13"/>
         </w:numPr>
         <w:spacing w:after="0"/>
-        <w:rPr>
-          <w:rFonts w:ascii="Aptos" w:hAnsi="Aptos"/>
-          <w:sz w:val="24"/>
-          <w:szCs w:val="24"/>
-        </w:rPr>
-      </w:pPr>
-      <w:r>
-        <w:rPr>
-          <w:rFonts w:ascii="Aptos" w:hAnsi="Aptos"/>
-          <w:b/>
-          <w:bCs/>
+        <w:jc w:val="both"/>
+        <w:rPr>
+          <w:rFonts w:ascii="Aptos" w:hAnsi="Aptos"/>
+          <w:sz w:val="24"/>
+          <w:szCs w:val="24"/>
+        </w:rPr>
+      </w:pPr>
+      <w:r>
+        <w:rPr>
+          <w:rFonts w:ascii="Aptos" w:hAnsi="Aptos"/>
+          <w:b w:val="1"/>
+          <w:bCs w:val="1"/>
           <w:sz w:val="24"/>
           <w:szCs w:val="24"/>
         </w:rPr>
@@ -1232,25 +1313,7 @@
           <w:sz w:val="24"/>
           <w:szCs w:val="24"/>
         </w:rPr>
-        <w:t> Front-</w:t>
-      </w:r>
-      <w:proofErr w:type="spellStart"/>
-      <w:r>
-        <w:rPr>
-          <w:rFonts w:ascii="Aptos" w:hAnsi="Aptos"/>
-          <w:sz w:val="24"/>
-          <w:szCs w:val="24"/>
-        </w:rPr>
-        <w:t>end</w:t>
-      </w:r>
-      <w:proofErr w:type="spellEnd"/>
-      <w:r>
-        <w:rPr>
-          <w:rFonts w:ascii="Aptos" w:hAnsi="Aptos"/>
-          <w:sz w:val="24"/>
-          <w:szCs w:val="24"/>
-        </w:rPr>
-        <w:t xml:space="preserve"> (2 semanas).</w:t>
+        <w:t> Front-end.</w:t>
       </w:r>
     </w:p>
     <w:p>
@@ -1260,17 +1323,18 @@
           <w:numId w:val="13"/>
         </w:numPr>
         <w:spacing w:after="0"/>
-        <w:rPr>
-          <w:rFonts w:ascii="Aptos" w:hAnsi="Aptos"/>
-          <w:sz w:val="24"/>
-          <w:szCs w:val="24"/>
-        </w:rPr>
-      </w:pPr>
-      <w:r>
-        <w:rPr>
-          <w:rFonts w:ascii="Aptos" w:hAnsi="Aptos"/>
-          <w:b/>
-          <w:bCs/>
+        <w:jc w:val="both"/>
+        <w:rPr>
+          <w:rFonts w:ascii="Aptos" w:hAnsi="Aptos"/>
+          <w:sz w:val="24"/>
+          <w:szCs w:val="24"/>
+        </w:rPr>
+      </w:pPr>
+      <w:r>
+        <w:rPr>
+          <w:rFonts w:ascii="Aptos" w:hAnsi="Aptos"/>
+          <w:b w:val="1"/>
+          <w:bCs w:val="1"/>
           <w:sz w:val="24"/>
           <w:szCs w:val="24"/>
         </w:rPr>
@@ -1282,7 +1346,7 @@
           <w:sz w:val="24"/>
           <w:szCs w:val="24"/>
         </w:rPr>
-        <w:t> Back-end e AWS (3 semanas).</w:t>
+        <w:t> Integração com AWS.</w:t>
       </w:r>
     </w:p>
     <w:p>
@@ -1292,17 +1356,18 @@
           <w:numId w:val="13"/>
         </w:numPr>
         <w:spacing w:after="0"/>
-        <w:rPr>
-          <w:rFonts w:ascii="Aptos" w:hAnsi="Aptos"/>
-          <w:sz w:val="24"/>
-          <w:szCs w:val="24"/>
-        </w:rPr>
-      </w:pPr>
-      <w:r>
-        <w:rPr>
-          <w:rFonts w:ascii="Aptos" w:hAnsi="Aptos"/>
-          <w:b/>
-          <w:bCs/>
+        <w:jc w:val="both"/>
+        <w:rPr>
+          <w:rFonts w:ascii="Aptos" w:hAnsi="Aptos"/>
+          <w:sz w:val="24"/>
+          <w:szCs w:val="24"/>
+        </w:rPr>
+      </w:pPr>
+      <w:r>
+        <w:rPr>
+          <w:rFonts w:ascii="Aptos" w:hAnsi="Aptos"/>
+          <w:b w:val="1"/>
+          <w:bCs w:val="1"/>
           <w:sz w:val="24"/>
           <w:szCs w:val="24"/>
         </w:rPr>
@@ -1314,7 +1379,7 @@
           <w:sz w:val="24"/>
           <w:szCs w:val="24"/>
         </w:rPr>
-        <w:t> Testes (2 semanas).</w:t>
+        <w:t> Testes.</w:t>
       </w:r>
     </w:p>
     <w:p>
@@ -1324,13 +1389,36 @@
           <w:numId w:val="13"/>
         </w:numPr>
         <w:spacing w:after="0"/>
-        <w:rPr>
-          <w:rFonts w:ascii="Aptos" w:hAnsi="Aptos"/>
-          <w:sz w:val="24"/>
-          <w:szCs w:val="24"/>
-        </w:rPr>
-      </w:pPr>
-      <w:r>
+        <w:jc w:val="both"/>
+        <w:rPr>
+          <w:rFonts w:ascii="Aptos" w:hAnsi="Aptos"/>
+          <w:sz w:val="24"/>
+          <w:szCs w:val="24"/>
+        </w:rPr>
+      </w:pPr>
+      <w:r>
+        <w:rPr>
+          <w:rFonts w:ascii="Aptos" w:hAnsi="Aptos"/>
+          <w:b w:val="1"/>
+          <w:bCs w:val="1"/>
+          <w:sz w:val="24"/>
+          <w:szCs w:val="24"/>
+        </w:rPr>
+        <w:t>Sprint 5:</w:t>
+      </w:r>
+      <w:r>
+        <w:rPr>
+          <w:rFonts w:ascii="Aptos" w:hAnsi="Aptos"/>
+          <w:sz w:val="24"/>
+          <w:szCs w:val="24"/>
+        </w:rPr>
+        <w:t> Lançamento.</w:t>
+      </w:r>
+    </w:p>
+    <w:p>
+      <w:pPr>
+        <w:spacing w:after="0"/>
+        <w:jc w:val="both"/>
         <w:rPr>
           <w:rFonts w:ascii="Aptos" w:hAnsi="Aptos"/>
           <w:b/>
@@ -1338,398 +1426,202 @@
           <w:sz w:val="24"/>
           <w:szCs w:val="24"/>
         </w:rPr>
-        <w:t>Sprint 5:</w:t>
-      </w:r>
-      <w:r>
-        <w:rPr>
-          <w:rFonts w:ascii="Aptos" w:hAnsi="Aptos"/>
-          <w:sz w:val="24"/>
-          <w:szCs w:val="24"/>
-        </w:rPr>
-        <w:t> Lançamento (1 semana).</w:t>
-      </w:r>
-    </w:p>
-    <w:p>
-      <w:pPr>
-        <w:spacing w:after="0"/>
-        <w:rPr>
-          <w:rFonts w:ascii="Aptos" w:hAnsi="Aptos"/>
-          <w:b/>
-          <w:bCs/>
-          <w:sz w:val="24"/>
-          <w:szCs w:val="24"/>
-        </w:rPr>
-      </w:pPr>
-    </w:p>
-    <w:p>
-      <w:pPr>
-        <w:spacing w:after="0"/>
-        <w:rPr>
-          <w:rFonts w:ascii="Aptos" w:hAnsi="Aptos"/>
-          <w:sz w:val="24"/>
-          <w:szCs w:val="24"/>
-        </w:rPr>
-      </w:pPr>
-      <w:r>
-        <w:rPr>
-          <w:rFonts w:ascii="Aptos" w:hAnsi="Aptos"/>
-          <w:b/>
-          <w:bCs/>
+      </w:pPr>
+    </w:p>
+    <w:p w14:noSpellErr="1">
+      <w:pPr>
+        <w:spacing w:after="0"/>
+        <w:jc w:val="both"/>
+        <w:rPr>
+          <w:rFonts w:ascii="Aptos" w:hAnsi="Aptos"/>
+          <w:b w:val="1"/>
+          <w:bCs w:val="1"/>
+          <w:sz w:val="24"/>
+          <w:szCs w:val="24"/>
+        </w:rPr>
+      </w:pPr>
+      <w:r>
+        <w:rPr>
+          <w:rFonts w:ascii="Aptos" w:hAnsi="Aptos"/>
+          <w:b w:val="1"/>
+          <w:bCs w:val="1"/>
           <w:sz w:val="24"/>
           <w:szCs w:val="24"/>
         </w:rPr>
         <w:t>Quadro (Board):</w:t>
       </w:r>
     </w:p>
-    <w:p>
-      <w:pPr>
-        <w:spacing w:after="0"/>
-        <w:rPr>
-          <w:rFonts w:ascii="Aptos" w:hAnsi="Aptos"/>
-          <w:sz w:val="24"/>
-          <w:szCs w:val="24"/>
-        </w:rPr>
-      </w:pPr>
-    </w:p>
-    <w:p>
-      <w:pPr>
-        <w:spacing w:after="0"/>
-        <w:rPr>
-          <w:rFonts w:ascii="Aptos" w:hAnsi="Aptos"/>
-          <w:b/>
-          <w:bCs/>
+    <w:p w14:noSpellErr="1">
+      <w:pPr>
+        <w:spacing w:after="0"/>
+        <w:jc w:val="both"/>
+        <w:rPr>
+          <w:rFonts w:ascii="Aptos" w:hAnsi="Aptos"/>
+          <w:b w:val="1"/>
+          <w:bCs w:val="1"/>
+          <w:sz w:val="24"/>
+          <w:szCs w:val="24"/>
+        </w:rPr>
+      </w:pPr>
+    </w:p>
+    <w:p w14:noSpellErr="1">
+      <w:pPr>
+        <w:spacing w:after="0"/>
+        <w:jc w:val="both"/>
+        <w:rPr>
+          <w:rFonts w:ascii="Aptos" w:hAnsi="Aptos"/>
+          <w:sz w:val="24"/>
+          <w:szCs w:val="24"/>
+        </w:rPr>
+      </w:pPr>
+      <w:hyperlink r:id="Rbe9842798b3d4412">
+        <w:r>
+          <w:rPr>
+            <w:rStyle w:val="Hyperlink"/>
+            <w:rFonts w:ascii="Aptos" w:hAnsi="Aptos"/>
+            <w:sz w:val="24"/>
+            <w:szCs w:val="24"/>
+          </w:rPr>
+          <w:t>P</w:t>
+        </w:r>
+        <w:r>
+          <w:rPr>
+            <w:rStyle w:val="Hyperlink"/>
+            <w:rFonts w:ascii="Aptos" w:hAnsi="Aptos"/>
+            <w:sz w:val="24"/>
+            <w:szCs w:val="24"/>
+          </w:rPr>
+          <w:t xml:space="preserve">rojeto </w:t>
+        </w:r>
+        <w:r>
+          <w:rPr>
+            <w:rStyle w:val="Hyperlink"/>
+            <w:rFonts w:ascii="Aptos" w:hAnsi="Aptos"/>
+            <w:sz w:val="24"/>
+            <w:szCs w:val="24"/>
+          </w:rPr>
+          <w:t>no GitHub</w:t>
+        </w:r>
+      </w:hyperlink>
+    </w:p>
+    <w:p w14:noSpellErr="1">
+      <w:pPr>
+        <w:spacing w:after="0"/>
+        <w:jc w:val="both"/>
+        <w:rPr>
+          <w:rFonts w:ascii="Aptos" w:hAnsi="Aptos"/>
+          <w:sz w:val="24"/>
+          <w:szCs w:val="24"/>
+        </w:rPr>
+      </w:pPr>
+      <w:hyperlink r:id="Rffccd4591f9c49dc">
+        <w:r>
+          <w:rPr>
+            <w:rStyle w:val="Hyperlink"/>
+            <w:rFonts w:ascii="Aptos" w:hAnsi="Aptos"/>
+            <w:sz w:val="24"/>
+            <w:szCs w:val="24"/>
+          </w:rPr>
+          <w:t>Trello</w:t>
+        </w:r>
+        <w:r>
+          <w:rPr>
+            <w:rStyle w:val="Hyperlink"/>
+            <w:rFonts w:ascii="Aptos" w:hAnsi="Aptos"/>
+            <w:sz w:val="24"/>
+            <w:szCs w:val="24"/>
+          </w:rPr>
+          <w:t xml:space="preserve"> do Projeto</w:t>
+        </w:r>
+      </w:hyperlink>
+    </w:p>
+    <w:p w14:noSpellErr="1">
+      <w:pPr>
+        <w:spacing w:after="0"/>
+        <w:jc w:val="both"/>
+        <w:rPr>
+          <w:rFonts w:ascii="Aptos" w:hAnsi="Aptos"/>
+          <w:b w:val="1"/>
+          <w:bCs w:val="1"/>
           <w:color w:val="FF0000"/>
           <w:sz w:val="24"/>
           <w:szCs w:val="24"/>
         </w:rPr>
       </w:pPr>
-      <w:r>
-        <w:rPr>
-          <w:rFonts w:ascii="Aptos" w:hAnsi="Aptos"/>
-          <w:b/>
-          <w:bCs/>
-          <w:color w:val="FF0000"/>
-          <w:sz w:val="24"/>
-          <w:szCs w:val="24"/>
-        </w:rPr>
-        <w:t>COLAR PRINT DO TRELLO AQUI</w:t>
-      </w:r>
-    </w:p>
-    <w:p>
-      <w:pPr>
-        <w:spacing w:after="0"/>
-        <w:rPr>
-          <w:rFonts w:ascii="Aptos" w:hAnsi="Aptos"/>
-          <w:sz w:val="24"/>
-          <w:szCs w:val="24"/>
-        </w:rPr>
-      </w:pPr>
-    </w:p>
-    <w:p>
-      <w:pPr>
-        <w:spacing w:after="0"/>
-        <w:rPr>
-          <w:rFonts w:ascii="Aptos" w:hAnsi="Aptos"/>
-          <w:b/>
-          <w:bCs/>
-          <w:color w:val="4F81BD" w:themeColor="accent1"/>
-          <w:sz w:val="24"/>
-          <w:szCs w:val="24"/>
-        </w:rPr>
-      </w:pPr>
-      <w:r>
-        <w:rPr>
-          <w:rFonts w:ascii="Aptos" w:hAnsi="Aptos"/>
-          <w:b/>
-          <w:bCs/>
-          <w:color w:val="4F81BD" w:themeColor="accent1"/>
-          <w:sz w:val="24"/>
-          <w:szCs w:val="24"/>
-        </w:rPr>
-        <w:t>4. Apresentação</w:t>
-      </w:r>
-    </w:p>
-    <w:p>
-      <w:pPr>
-        <w:spacing w:after="0"/>
-        <w:rPr>
-          <w:rFonts w:ascii="Aptos" w:hAnsi="Aptos"/>
-          <w:b/>
-          <w:bCs/>
-          <w:color w:val="4F81BD" w:themeColor="accent1"/>
-          <w:sz w:val="24"/>
-          <w:szCs w:val="24"/>
-        </w:rPr>
-      </w:pPr>
-    </w:p>
-    <w:p>
-      <w:pPr>
-        <w:spacing w:after="0"/>
-        <w:rPr>
-          <w:rFonts w:ascii="Aptos" w:hAnsi="Aptos"/>
-          <w:sz w:val="24"/>
-          <w:szCs w:val="24"/>
-        </w:rPr>
-      </w:pPr>
-      <w:r>
-        <w:rPr>
-          <w:rFonts w:ascii="Aptos" w:hAnsi="Aptos"/>
-          <w:b/>
-          <w:bCs/>
-          <w:sz w:val="24"/>
-          <w:szCs w:val="24"/>
-        </w:rPr>
-        <w:t>Estrutura da Apresentação:</w:t>
-      </w:r>
-    </w:p>
-    <w:p>
-      <w:pPr>
-        <w:numPr>
-          <w:ilvl w:val="0"/>
-          <w:numId w:val="15"/>
-        </w:numPr>
-        <w:spacing w:after="0"/>
-        <w:rPr>
-          <w:rFonts w:ascii="Aptos" w:hAnsi="Aptos"/>
-          <w:sz w:val="24"/>
-          <w:szCs w:val="24"/>
-        </w:rPr>
-      </w:pPr>
-      <w:r>
-        <w:rPr>
-          <w:rFonts w:ascii="Aptos" w:hAnsi="Aptos"/>
-          <w:b/>
-          <w:bCs/>
-          <w:sz w:val="24"/>
-          <w:szCs w:val="24"/>
-        </w:rPr>
-        <w:t>Introdução:</w:t>
-      </w:r>
-      <w:r>
-        <w:rPr>
-          <w:rFonts w:ascii="Aptos" w:hAnsi="Aptos"/>
-          <w:sz w:val="24"/>
-          <w:szCs w:val="24"/>
-        </w:rPr>
-        <w:t> Contextualização do problema e relevância do e-commerce.</w:t>
-      </w:r>
-    </w:p>
-    <w:p>
-      <w:pPr>
-        <w:numPr>
-          <w:ilvl w:val="0"/>
-          <w:numId w:val="15"/>
-        </w:numPr>
-        <w:spacing w:after="0"/>
-        <w:rPr>
-          <w:rFonts w:ascii="Aptos" w:hAnsi="Aptos"/>
-          <w:sz w:val="24"/>
-          <w:szCs w:val="24"/>
-        </w:rPr>
-      </w:pPr>
-      <w:r>
-        <w:rPr>
-          <w:rFonts w:ascii="Aptos" w:hAnsi="Aptos"/>
-          <w:b/>
-          <w:bCs/>
-          <w:sz w:val="24"/>
-          <w:szCs w:val="24"/>
-        </w:rPr>
-        <w:t>Identificação do Problema:</w:t>
-      </w:r>
-      <w:r>
-        <w:rPr>
-          <w:rFonts w:ascii="Aptos" w:hAnsi="Aptos"/>
-          <w:sz w:val="24"/>
-          <w:szCs w:val="24"/>
-        </w:rPr>
-        <w:t> Stakeholders e justificativa.</w:t>
-      </w:r>
-    </w:p>
-    <w:p>
-      <w:pPr>
-        <w:numPr>
-          <w:ilvl w:val="0"/>
-          <w:numId w:val="15"/>
-        </w:numPr>
-        <w:spacing w:after="0"/>
-        <w:rPr>
-          <w:rFonts w:ascii="Aptos" w:hAnsi="Aptos"/>
-          <w:sz w:val="24"/>
-          <w:szCs w:val="24"/>
-        </w:rPr>
-      </w:pPr>
-      <w:r>
-        <w:rPr>
-          <w:rFonts w:ascii="Aptos" w:hAnsi="Aptos"/>
-          <w:b/>
-          <w:bCs/>
-          <w:sz w:val="24"/>
-          <w:szCs w:val="24"/>
-        </w:rPr>
-        <w:t>Requisitos:</w:t>
-      </w:r>
-      <w:r>
-        <w:rPr>
-          <w:rFonts w:ascii="Aptos" w:hAnsi="Aptos"/>
-          <w:sz w:val="24"/>
-          <w:szCs w:val="24"/>
-        </w:rPr>
-        <w:t> Funcionais, não funcionais e MVP.</w:t>
-      </w:r>
-    </w:p>
-    <w:p>
-      <w:pPr>
-        <w:numPr>
-          <w:ilvl w:val="0"/>
-          <w:numId w:val="15"/>
-        </w:numPr>
-        <w:spacing w:after="0"/>
-        <w:rPr>
-          <w:rFonts w:ascii="Aptos" w:hAnsi="Aptos"/>
-          <w:sz w:val="24"/>
-          <w:szCs w:val="24"/>
-        </w:rPr>
-      </w:pPr>
-      <w:r>
-        <w:rPr>
-          <w:rFonts w:ascii="Aptos" w:hAnsi="Aptos"/>
-          <w:b/>
-          <w:bCs/>
-          <w:sz w:val="24"/>
-          <w:szCs w:val="24"/>
-        </w:rPr>
-        <w:t>Planejamento Ágil:</w:t>
-      </w:r>
-      <w:r>
-        <w:rPr>
-          <w:rFonts w:ascii="Aptos" w:hAnsi="Aptos"/>
-          <w:sz w:val="24"/>
-          <w:szCs w:val="24"/>
-        </w:rPr>
-        <w:t> Backlog, sprints e uso de AWS.</w:t>
-      </w:r>
-    </w:p>
-    <w:p>
-      <w:pPr>
-        <w:numPr>
-          <w:ilvl w:val="0"/>
-          <w:numId w:val="15"/>
-        </w:numPr>
-        <w:spacing w:after="0"/>
-        <w:rPr>
-          <w:rFonts w:ascii="Aptos" w:hAnsi="Aptos"/>
-          <w:sz w:val="24"/>
-          <w:szCs w:val="24"/>
-        </w:rPr>
-      </w:pPr>
-      <w:r>
-        <w:rPr>
-          <w:rFonts w:ascii="Aptos" w:hAnsi="Aptos"/>
-          <w:b/>
-          <w:bCs/>
-          <w:sz w:val="24"/>
-          <w:szCs w:val="24"/>
-        </w:rPr>
-        <w:t>Próximos Passos:</w:t>
-      </w:r>
-      <w:r>
-        <w:rPr>
-          <w:rFonts w:ascii="Aptos" w:hAnsi="Aptos"/>
-          <w:sz w:val="24"/>
-          <w:szCs w:val="24"/>
-        </w:rPr>
-        <w:t> Testes pós-lançamento e expansão com IA.</w:t>
-      </w:r>
-    </w:p>
-    <w:p>
-      <w:pPr>
-        <w:spacing w:after="0"/>
-        <w:rPr>
-          <w:rFonts w:ascii="Aptos" w:hAnsi="Aptos"/>
-          <w:sz w:val="24"/>
-          <w:szCs w:val="24"/>
-        </w:rPr>
-      </w:pPr>
-      <w:r>
-        <w:rPr>
-          <w:rFonts w:ascii="Aptos" w:hAnsi="Aptos"/>
-          <w:b/>
-          <w:bCs/>
-          <w:sz w:val="24"/>
-          <w:szCs w:val="24"/>
-        </w:rPr>
-        <w:t>Recursos Visuais:</w:t>
-      </w:r>
-    </w:p>
-    <w:p>
-      <w:pPr>
-        <w:numPr>
-          <w:ilvl w:val="0"/>
-          <w:numId w:val="16"/>
-        </w:numPr>
-        <w:spacing w:after="0"/>
-        <w:rPr>
-          <w:rFonts w:ascii="Aptos" w:hAnsi="Aptos"/>
-          <w:sz w:val="24"/>
-          <w:szCs w:val="24"/>
-        </w:rPr>
-      </w:pPr>
-      <w:r>
-        <w:rPr>
-          <w:rFonts w:ascii="Aptos" w:hAnsi="Aptos"/>
-          <w:sz w:val="24"/>
-          <w:szCs w:val="24"/>
-        </w:rPr>
-        <w:t>Diagrama da arquitetura AWS.</w:t>
-      </w:r>
-    </w:p>
-    <w:p>
-      <w:pPr>
-        <w:numPr>
-          <w:ilvl w:val="0"/>
-          <w:numId w:val="16"/>
-        </w:numPr>
-        <w:spacing w:after="0"/>
-        <w:rPr>
-          <w:rFonts w:ascii="Aptos" w:hAnsi="Aptos"/>
-          <w:sz w:val="24"/>
-          <w:szCs w:val="24"/>
-        </w:rPr>
-      </w:pPr>
-      <w:r>
-        <w:rPr>
-          <w:rFonts w:ascii="Aptos" w:hAnsi="Aptos"/>
-          <w:sz w:val="24"/>
-          <w:szCs w:val="24"/>
-        </w:rPr>
-        <w:t>Fluxo de usuário no site (do catálogo ao checkout).</w:t>
-      </w:r>
-    </w:p>
-    <w:p>
-      <w:pPr>
-        <w:numPr>
-          <w:ilvl w:val="0"/>
-          <w:numId w:val="16"/>
-        </w:numPr>
-        <w:spacing w:after="0"/>
-        <w:rPr>
-          <w:rFonts w:ascii="Aptos" w:hAnsi="Aptos"/>
-          <w:sz w:val="24"/>
-          <w:szCs w:val="24"/>
-        </w:rPr>
-      </w:pPr>
-      <w:r>
-        <w:rPr>
-          <w:rFonts w:ascii="Aptos" w:hAnsi="Aptos"/>
-          <w:sz w:val="24"/>
-          <w:szCs w:val="24"/>
-        </w:rPr>
-        <w:t>Gráficos de desempenho (tempo de carregamento, tráfego).</w:t>
-      </w:r>
+    </w:p>
+    <w:p>
+      <w:pPr>
+        <w:pStyle w:val="Normal"/>
+        <w:spacing w:after="0"/>
+      </w:pPr>
+      <w:r>
+        <w:drawing>
+          <wp:inline wp14:editId="2EB77740" wp14:anchorId="2DFE23B0">
+            <wp:extent cx="5400675" cy="2400300"/>
+            <wp:effectExtent l="0" t="0" r="0" b="0"/>
+            <wp:docPr id="1969133038" name="" title=""/>
+            <wp:cNvGraphicFramePr>
+              <a:graphicFrameLocks noChangeAspect="1"/>
+            </wp:cNvGraphicFramePr>
+            <a:graphic>
+              <a:graphicData uri="http://schemas.openxmlformats.org/drawingml/2006/picture">
+                <pic:pic>
+                  <pic:nvPicPr>
+                    <pic:cNvPr id="0" name=""/>
+                    <pic:cNvPicPr/>
+                  </pic:nvPicPr>
+                  <pic:blipFill>
+                    <a:blip r:embed="R27c054f0ae9c4b6c">
+                      <a:extLst>
+                        <a:ext xmlns:a="http://schemas.openxmlformats.org/drawingml/2006/main" uri="{28A0092B-C50C-407E-A947-70E740481C1C}">
+                          <a14:useLocalDpi val="0"/>
+                        </a:ext>
+                      </a:extLst>
+                    </a:blip>
+                    <a:stretch>
+                      <a:fillRect/>
+                    </a:stretch>
+                  </pic:blipFill>
+                  <pic:spPr>
+                    <a:xfrm>
+                      <a:off x="0" y="0"/>
+                      <a:ext cx="5400675" cy="2400300"/>
+                    </a:xfrm>
+                    <a:prstGeom prst="rect">
+                      <a:avLst/>
+                    </a:prstGeom>
+                  </pic:spPr>
+                </pic:pic>
+              </a:graphicData>
+            </a:graphic>
+          </wp:inline>
+        </w:drawing>
+      </w:r>
+    </w:p>
+    <w:p>
+      <w:pPr>
+        <w:spacing w:after="0"/>
+        <w:jc w:val="both"/>
+        <w:rPr>
+          <w:rFonts w:ascii="Aptos" w:hAnsi="Aptos"/>
+          <w:sz w:val="24"/>
+          <w:szCs w:val="24"/>
+        </w:rPr>
+      </w:pPr>
+    </w:p>
+    <w:p w14:noSpellErr="1">
+      <w:pPr>
+        <w:spacing w:after="0"/>
+        <w:jc w:val="both"/>
+        <w:rPr>
+          <w:rFonts w:ascii="Aptos" w:hAnsi="Aptos"/>
+          <w:sz w:val="24"/>
+          <w:szCs w:val="24"/>
+        </w:rPr>
+      </w:pPr>
     </w:p>
     <w:sectPr>
-      <w:pgSz w:w="11906" w:h="16838"/>
+      <w:pgSz w:w="11906" w:h="16838" w:orient="portrait"/>
       <w:pgMar w:top="1417" w:right="1701" w:bottom="1417" w:left="1701" w:header="708" w:footer="708" w:gutter="0"/>
       <w:pgNumType w:start="1"/>
       <w:cols w:space="720"/>
@@ -1740,6 +1632,118 @@
 
 <file path=word/numbering.xml><?xml version="1.0" encoding="utf-8"?>
 <w:numbering xmlns:wpc="http://schemas.microsoft.com/office/word/2010/wordprocessingCanvas" xmlns:cx="http://schemas.microsoft.com/office/drawing/2014/chartex" xmlns:cx1="http://schemas.microsoft.com/office/drawing/2015/9/8/chartex" xmlns:cx2="http://schemas.microsoft.com/office/drawing/2015/10/21/chartex" xmlns:cx3="http://schemas.microsoft.com/office/drawing/2016/5/9/chartex" xmlns:cx4="http://schemas.microsoft.com/office/drawing/2016/5/10/chartex" xmlns:cx5="http://schemas.microsoft.com/office/drawing/2016/5/11/chartex" xmlns:cx6="http://schemas.microsoft.com/office/drawing/2016/5/12/chartex" xmlns:cx7="http://schemas.microsoft.com/office/drawing/2016/5/13/chartex" xmlns:cx8="http://schemas.microsoft.com/office/drawing/2016/5/14/chartex" xmlns:mc="http://schemas.openxmlformats.org/markup-compatibility/2006" xmlns:aink="http://schemas.microsoft.com/office/drawing/2016/ink" xmlns:am3d="http://schemas.microsoft.com/office/drawing/2017/model3d" xmlns:o="urn:schemas-microsoft-com:office:office" xmlns:oel="http://schemas.microsoft.com/office/2019/extlst" xmlns:r="http://schemas.openxmlformats.org/officeDocument/2006/relationships" xmlns:m="http://schemas.openxmlformats.org/officeDocument/2006/math" xmlns:v="urn:schemas-microsoft-com:vml" xmlns:wp14="http://schemas.microsoft.com/office/word/2010/wordprocessingDrawing" xmlns:wp="http://schemas.openxmlformats.org/drawingml/2006/wordprocessingDrawing" xmlns:w10="urn:schemas-microsoft-com:office:word" xmlns:w="http://schemas.openxmlformats.org/wordprocessingml/2006/main" xmlns:w14="http://schemas.microsoft.com/office/word/2010/wordml" xmlns:w15="http://schemas.microsoft.com/office/word/2012/wordml" xmlns:w16cex="http://schemas.microsoft.com/office/word/2018/wordml/cex" xmlns:w16cid="http://schemas.microsoft.com/office/word/2016/wordml/cid" xmlns:w16="http://schemas.microsoft.com/office/word/2018/wordml" xmlns:w16du="http://schemas.microsoft.com/office/word/2023/wordml/word16du" xmlns:w16sdtdh="http://schemas.microsoft.com/office/word/2020/wordml/sdtdatahash" xmlns:w16sdtfl="http://schemas.microsoft.com/office/word/2024/wordml/sdtformatlock" xmlns:w16se="http://schemas.microsoft.com/office/word/2015/wordml/symex" xmlns:wpg="http://schemas.microsoft.com/office/word/2010/wordprocessingGroup" xmlns:wpi="http://schemas.microsoft.com/office/word/2010/wordprocessingInk" xmlns:wne="http://schemas.microsoft.com/office/word/2006/wordml" xmlns:wps="http://schemas.microsoft.com/office/word/2010/wordprocessingShape" mc:Ignorable="w14 w15 w16se w16cid w16 w16cex w16sdtdh w16sdtfl w16du wp14">
+  <w:abstractNum xmlns:w="http://schemas.openxmlformats.org/wordprocessingml/2006/main" w:abstractNumId="18">
+    <w:nsid w:val="725d7f2"/>
+    <w:multiLevelType xmlns:w="http://schemas.openxmlformats.org/wordprocessingml/2006/main" w:val="multilevel"/>
+    <w:lvl xmlns:w="http://schemas.openxmlformats.org/wordprocessingml/2006/main" w:ilvl="0">
+      <w:start w:val="1"/>
+      <w:numFmt w:val="bullet"/>
+      <w:lvlText w:val=""/>
+      <w:lvlJc w:val="left"/>
+      <w:pPr>
+        <w:ind w:left="720" w:hanging="360"/>
+      </w:pPr>
+      <w:rPr>
+        <w:rFonts w:hint="default" w:ascii="Symbol" w:hAnsi="Symbol"/>
+      </w:rPr>
+    </w:lvl>
+    <w:lvl xmlns:w="http://schemas.openxmlformats.org/wordprocessingml/2006/main" w:ilvl="1">
+      <w:start w:val="1"/>
+      <w:numFmt w:val="bullet"/>
+      <w:lvlText w:val="o"/>
+      <w:lvlJc w:val="left"/>
+      <w:pPr>
+        <w:ind w:left="1364" w:hanging="360"/>
+      </w:pPr>
+      <w:rPr>
+        <w:rFonts w:hint="default" w:ascii="Courier New" w:hAnsi="Courier New"/>
+      </w:rPr>
+    </w:lvl>
+    <w:lvl xmlns:w="http://schemas.openxmlformats.org/wordprocessingml/2006/main" w:ilvl="2">
+      <w:start w:val="1"/>
+      <w:numFmt w:val="bullet"/>
+      <w:lvlText w:val=""/>
+      <w:lvlJc w:val="left"/>
+      <w:pPr>
+        <w:ind w:left="2084" w:hanging="360"/>
+      </w:pPr>
+      <w:rPr>
+        <w:rFonts w:hint="default" w:ascii="Wingdings" w:hAnsi="Wingdings"/>
+      </w:rPr>
+    </w:lvl>
+    <w:lvl xmlns:w="http://schemas.openxmlformats.org/wordprocessingml/2006/main" w:ilvl="3">
+      <w:start w:val="1"/>
+      <w:numFmt w:val="bullet"/>
+      <w:lvlText w:val=""/>
+      <w:lvlJc w:val="left"/>
+      <w:pPr>
+        <w:ind w:left="2804" w:hanging="360"/>
+      </w:pPr>
+      <w:rPr>
+        <w:rFonts w:hint="default" w:ascii="Symbol" w:hAnsi="Symbol"/>
+      </w:rPr>
+    </w:lvl>
+    <w:lvl xmlns:w="http://schemas.openxmlformats.org/wordprocessingml/2006/main" w:ilvl="4">
+      <w:start w:val="1"/>
+      <w:numFmt w:val="bullet"/>
+      <w:lvlText w:val="o"/>
+      <w:lvlJc w:val="left"/>
+      <w:pPr>
+        <w:ind w:left="3524" w:hanging="360"/>
+      </w:pPr>
+      <w:rPr>
+        <w:rFonts w:hint="default" w:ascii="Courier New" w:hAnsi="Courier New"/>
+      </w:rPr>
+    </w:lvl>
+    <w:lvl xmlns:w="http://schemas.openxmlformats.org/wordprocessingml/2006/main" w:ilvl="5">
+      <w:start w:val="1"/>
+      <w:numFmt w:val="bullet"/>
+      <w:lvlText w:val=""/>
+      <w:lvlJc w:val="left"/>
+      <w:pPr>
+        <w:ind w:left="4244" w:hanging="360"/>
+      </w:pPr>
+      <w:rPr>
+        <w:rFonts w:hint="default" w:ascii="Wingdings" w:hAnsi="Wingdings"/>
+      </w:rPr>
+    </w:lvl>
+    <w:lvl xmlns:w="http://schemas.openxmlformats.org/wordprocessingml/2006/main" w:ilvl="6">
+      <w:start w:val="1"/>
+      <w:numFmt w:val="bullet"/>
+      <w:lvlText w:val=""/>
+      <w:lvlJc w:val="left"/>
+      <w:pPr>
+        <w:ind w:left="4964" w:hanging="360"/>
+      </w:pPr>
+      <w:rPr>
+        <w:rFonts w:hint="default" w:ascii="Symbol" w:hAnsi="Symbol"/>
+      </w:rPr>
+    </w:lvl>
+    <w:lvl xmlns:w="http://schemas.openxmlformats.org/wordprocessingml/2006/main" w:ilvl="7">
+      <w:start w:val="1"/>
+      <w:numFmt w:val="bullet"/>
+      <w:lvlText w:val="o"/>
+      <w:lvlJc w:val="left"/>
+      <w:pPr>
+        <w:ind w:left="5684" w:hanging="360"/>
+      </w:pPr>
+      <w:rPr>
+        <w:rFonts w:hint="default" w:ascii="Courier New" w:hAnsi="Courier New"/>
+      </w:rPr>
+    </w:lvl>
+    <w:lvl xmlns:w="http://schemas.openxmlformats.org/wordprocessingml/2006/main" w:ilvl="8">
+      <w:start w:val="1"/>
+      <w:numFmt w:val="bullet"/>
+      <w:lvlText w:val=""/>
+      <w:lvlJc w:val="left"/>
+      <w:pPr>
+        <w:ind w:left="6404" w:hanging="360"/>
+      </w:pPr>
+      <w:rPr>
+        <w:rFonts w:hint="default" w:ascii="Wingdings" w:hAnsi="Wingdings"/>
+      </w:rPr>
+    </w:lvl>
+  </w:abstractNum>
   <w:abstractNum w:abstractNumId="0" w15:restartNumberingAfterBreak="0">
     <w:nsid w:val="019C5E80"/>
     <w:multiLevelType w:val="multilevel"/>
@@ -1756,7 +1760,7 @@
         <w:ind w:left="720" w:hanging="360"/>
       </w:pPr>
       <w:rPr>
-        <w:rFonts w:ascii="Symbol" w:hAnsi="Symbol" w:hint="default"/>
+        <w:rFonts w:hint="default" w:ascii="Symbol" w:hAnsi="Symbol"/>
         <w:sz w:val="20"/>
       </w:rPr>
     </w:lvl>
@@ -1772,7 +1776,7 @@
         <w:ind w:left="1440" w:hanging="360"/>
       </w:pPr>
       <w:rPr>
-        <w:rFonts w:ascii="Courier New" w:hAnsi="Courier New" w:hint="default"/>
+        <w:rFonts w:hint="default" w:ascii="Courier New" w:hAnsi="Courier New"/>
         <w:sz w:val="20"/>
       </w:rPr>
     </w:lvl>
@@ -1788,7 +1792,7 @@
         <w:ind w:left="2160" w:hanging="360"/>
       </w:pPr>
       <w:rPr>
-        <w:rFonts w:ascii="Wingdings" w:hAnsi="Wingdings" w:hint="default"/>
+        <w:rFonts w:hint="default" w:ascii="Wingdings" w:hAnsi="Wingdings"/>
         <w:sz w:val="20"/>
       </w:rPr>
     </w:lvl>
@@ -1804,7 +1808,7 @@
         <w:ind w:left="2880" w:hanging="360"/>
       </w:pPr>
       <w:rPr>
-        <w:rFonts w:ascii="Wingdings" w:hAnsi="Wingdings" w:hint="default"/>
+        <w:rFonts w:hint="default" w:ascii="Wingdings" w:hAnsi="Wingdings"/>
         <w:sz w:val="20"/>
       </w:rPr>
     </w:lvl>
@@ -1820,7 +1824,7 @@
         <w:ind w:left="3600" w:hanging="360"/>
       </w:pPr>
       <w:rPr>
-        <w:rFonts w:ascii="Wingdings" w:hAnsi="Wingdings" w:hint="default"/>
+        <w:rFonts w:hint="default" w:ascii="Wingdings" w:hAnsi="Wingdings"/>
         <w:sz w:val="20"/>
       </w:rPr>
     </w:lvl>
@@ -1836,7 +1840,7 @@
         <w:ind w:left="4320" w:hanging="360"/>
       </w:pPr>
       <w:rPr>
-        <w:rFonts w:ascii="Wingdings" w:hAnsi="Wingdings" w:hint="default"/>
+        <w:rFonts w:hint="default" w:ascii="Wingdings" w:hAnsi="Wingdings"/>
         <w:sz w:val="20"/>
       </w:rPr>
     </w:lvl>
@@ -1852,7 +1856,7 @@
         <w:ind w:left="5040" w:hanging="360"/>
       </w:pPr>
       <w:rPr>
-        <w:rFonts w:ascii="Wingdings" w:hAnsi="Wingdings" w:hint="default"/>
+        <w:rFonts w:hint="default" w:ascii="Wingdings" w:hAnsi="Wingdings"/>
         <w:sz w:val="20"/>
       </w:rPr>
     </w:lvl>
@@ -1868,7 +1872,7 @@
         <w:ind w:left="5760" w:hanging="360"/>
       </w:pPr>
       <w:rPr>
-        <w:rFonts w:ascii="Wingdings" w:hAnsi="Wingdings" w:hint="default"/>
+        <w:rFonts w:hint="default" w:ascii="Wingdings" w:hAnsi="Wingdings"/>
         <w:sz w:val="20"/>
       </w:rPr>
     </w:lvl>
@@ -1884,7 +1888,7 @@
         <w:ind w:left="6480" w:hanging="360"/>
       </w:pPr>
       <w:rPr>
-        <w:rFonts w:ascii="Wingdings" w:hAnsi="Wingdings" w:hint="default"/>
+        <w:rFonts w:hint="default" w:ascii="Wingdings" w:hAnsi="Wingdings"/>
         <w:sz w:val="20"/>
       </w:rPr>
     </w:lvl>
@@ -2003,6 +2007,119 @@
     </w:lvl>
   </w:abstractNum>
   <w:abstractNum w:abstractNumId="2" w15:restartNumberingAfterBreak="0">
+    <w:nsid w:val="19E22CB6"/>
+    <w:multiLevelType w:val="hybridMultilevel"/>
+    <w:tmpl w:val="FEB044AA"/>
+    <w:lvl w:ilvl="0" w:tplc="04160001">
+      <w:start w:val="1"/>
+      <w:numFmt w:val="bullet"/>
+      <w:lvlText w:val=""/>
+      <w:lvlJc w:val="left"/>
+      <w:pPr>
+        <w:ind w:left="720" w:hanging="360"/>
+      </w:pPr>
+      <w:rPr>
+        <w:rFonts w:hint="default" w:ascii="Symbol" w:hAnsi="Symbol"/>
+      </w:rPr>
+    </w:lvl>
+    <w:lvl w:ilvl="1" w:tplc="04160003" w:tentative="1">
+      <w:start w:val="1"/>
+      <w:numFmt w:val="bullet"/>
+      <w:lvlText w:val="o"/>
+      <w:lvlJc w:val="left"/>
+      <w:pPr>
+        <w:ind w:left="1440" w:hanging="360"/>
+      </w:pPr>
+      <w:rPr>
+        <w:rFonts w:hint="default" w:ascii="Courier New" w:hAnsi="Courier New" w:cs="Courier New"/>
+      </w:rPr>
+    </w:lvl>
+    <w:lvl w:ilvl="2" w:tplc="04160005" w:tentative="1">
+      <w:start w:val="1"/>
+      <w:numFmt w:val="bullet"/>
+      <w:lvlText w:val=""/>
+      <w:lvlJc w:val="left"/>
+      <w:pPr>
+        <w:ind w:left="2160" w:hanging="360"/>
+      </w:pPr>
+      <w:rPr>
+        <w:rFonts w:hint="default" w:ascii="Wingdings" w:hAnsi="Wingdings"/>
+      </w:rPr>
+    </w:lvl>
+    <w:lvl w:ilvl="3" w:tplc="04160001" w:tentative="1">
+      <w:start w:val="1"/>
+      <w:numFmt w:val="bullet"/>
+      <w:lvlText w:val=""/>
+      <w:lvlJc w:val="left"/>
+      <w:pPr>
+        <w:ind w:left="2880" w:hanging="360"/>
+      </w:pPr>
+      <w:rPr>
+        <w:rFonts w:hint="default" w:ascii="Symbol" w:hAnsi="Symbol"/>
+      </w:rPr>
+    </w:lvl>
+    <w:lvl w:ilvl="4" w:tplc="04160003" w:tentative="1">
+      <w:start w:val="1"/>
+      <w:numFmt w:val="bullet"/>
+      <w:lvlText w:val="o"/>
+      <w:lvlJc w:val="left"/>
+      <w:pPr>
+        <w:ind w:left="3600" w:hanging="360"/>
+      </w:pPr>
+      <w:rPr>
+        <w:rFonts w:hint="default" w:ascii="Courier New" w:hAnsi="Courier New" w:cs="Courier New"/>
+      </w:rPr>
+    </w:lvl>
+    <w:lvl w:ilvl="5" w:tplc="04160005" w:tentative="1">
+      <w:start w:val="1"/>
+      <w:numFmt w:val="bullet"/>
+      <w:lvlText w:val=""/>
+      <w:lvlJc w:val="left"/>
+      <w:pPr>
+        <w:ind w:left="4320" w:hanging="360"/>
+      </w:pPr>
+      <w:rPr>
+        <w:rFonts w:hint="default" w:ascii="Wingdings" w:hAnsi="Wingdings"/>
+      </w:rPr>
+    </w:lvl>
+    <w:lvl w:ilvl="6" w:tplc="04160001" w:tentative="1">
+      <w:start w:val="1"/>
+      <w:numFmt w:val="bullet"/>
+      <w:lvlText w:val=""/>
+      <w:lvlJc w:val="left"/>
+      <w:pPr>
+        <w:ind w:left="5040" w:hanging="360"/>
+      </w:pPr>
+      <w:rPr>
+        <w:rFonts w:hint="default" w:ascii="Symbol" w:hAnsi="Symbol"/>
+      </w:rPr>
+    </w:lvl>
+    <w:lvl w:ilvl="7" w:tplc="04160003" w:tentative="1">
+      <w:start w:val="1"/>
+      <w:numFmt w:val="bullet"/>
+      <w:lvlText w:val="o"/>
+      <w:lvlJc w:val="left"/>
+      <w:pPr>
+        <w:ind w:left="5760" w:hanging="360"/>
+      </w:pPr>
+      <w:rPr>
+        <w:rFonts w:hint="default" w:ascii="Courier New" w:hAnsi="Courier New" w:cs="Courier New"/>
+      </w:rPr>
+    </w:lvl>
+    <w:lvl w:ilvl="8" w:tplc="04160005" w:tentative="1">
+      <w:start w:val="1"/>
+      <w:numFmt w:val="bullet"/>
+      <w:lvlText w:val=""/>
+      <w:lvlJc w:val="left"/>
+      <w:pPr>
+        <w:ind w:left="6480" w:hanging="360"/>
+      </w:pPr>
+      <w:rPr>
+        <w:rFonts w:hint="default" w:ascii="Wingdings" w:hAnsi="Wingdings"/>
+      </w:rPr>
+    </w:lvl>
+  </w:abstractNum>
+  <w:abstractNum w:abstractNumId="3" w15:restartNumberingAfterBreak="0">
     <w:nsid w:val="2BFC28E2"/>
     <w:multiLevelType w:val="multilevel"/>
     <w:tmpl w:val="4F6C4834"/>
@@ -2018,7 +2135,7 @@
         <w:ind w:left="720" w:hanging="360"/>
       </w:pPr>
       <w:rPr>
-        <w:rFonts w:ascii="Symbol" w:hAnsi="Symbol" w:hint="default"/>
+        <w:rFonts w:hint="default" w:ascii="Symbol" w:hAnsi="Symbol"/>
         <w:sz w:val="20"/>
       </w:rPr>
     </w:lvl>
@@ -2034,7 +2151,7 @@
         <w:ind w:left="1440" w:hanging="360"/>
       </w:pPr>
       <w:rPr>
-        <w:rFonts w:ascii="Courier New" w:hAnsi="Courier New" w:hint="default"/>
+        <w:rFonts w:hint="default" w:ascii="Courier New" w:hAnsi="Courier New"/>
         <w:sz w:val="20"/>
       </w:rPr>
     </w:lvl>
@@ -2050,7 +2167,7 @@
         <w:ind w:left="2160" w:hanging="360"/>
       </w:pPr>
       <w:rPr>
-        <w:rFonts w:ascii="Wingdings" w:hAnsi="Wingdings" w:hint="default"/>
+        <w:rFonts w:hint="default" w:ascii="Wingdings" w:hAnsi="Wingdings"/>
         <w:sz w:val="20"/>
       </w:rPr>
     </w:lvl>
@@ -2066,7 +2183,7 @@
         <w:ind w:left="2880" w:hanging="360"/>
       </w:pPr>
       <w:rPr>
-        <w:rFonts w:ascii="Wingdings" w:hAnsi="Wingdings" w:hint="default"/>
+        <w:rFonts w:hint="default" w:ascii="Wingdings" w:hAnsi="Wingdings"/>
         <w:sz w:val="20"/>
       </w:rPr>
     </w:lvl>
@@ -2082,7 +2199,7 @@
         <w:ind w:left="3600" w:hanging="360"/>
       </w:pPr>
       <w:rPr>
-        <w:rFonts w:ascii="Wingdings" w:hAnsi="Wingdings" w:hint="default"/>
+        <w:rFonts w:hint="default" w:ascii="Wingdings" w:hAnsi="Wingdings"/>
         <w:sz w:val="20"/>
       </w:rPr>
     </w:lvl>
@@ -2098,7 +2215,7 @@
         <w:ind w:left="4320" w:hanging="360"/>
       </w:pPr>
       <w:rPr>
-        <w:rFonts w:ascii="Wingdings" w:hAnsi="Wingdings" w:hint="default"/>
+        <w:rFonts w:hint="default" w:ascii="Wingdings" w:hAnsi="Wingdings"/>
         <w:sz w:val="20"/>
       </w:rPr>
     </w:lvl>
@@ -2114,7 +2231,7 @@
         <w:ind w:left="5040" w:hanging="360"/>
       </w:pPr>
       <w:rPr>
-        <w:rFonts w:ascii="Wingdings" w:hAnsi="Wingdings" w:hint="default"/>
+        <w:rFonts w:hint="default" w:ascii="Wingdings" w:hAnsi="Wingdings"/>
         <w:sz w:val="20"/>
       </w:rPr>
     </w:lvl>
@@ -2130,7 +2247,7 @@
         <w:ind w:left="5760" w:hanging="360"/>
       </w:pPr>
       <w:rPr>
-        <w:rFonts w:ascii="Wingdings" w:hAnsi="Wingdings" w:hint="default"/>
+        <w:rFonts w:hint="default" w:ascii="Wingdings" w:hAnsi="Wingdings"/>
         <w:sz w:val="20"/>
       </w:rPr>
     </w:lvl>
@@ -2146,12 +2263,125 @@
         <w:ind w:left="6480" w:hanging="360"/>
       </w:pPr>
       <w:rPr>
-        <w:rFonts w:ascii="Wingdings" w:hAnsi="Wingdings" w:hint="default"/>
+        <w:rFonts w:hint="default" w:ascii="Wingdings" w:hAnsi="Wingdings"/>
         <w:sz w:val="20"/>
       </w:rPr>
     </w:lvl>
   </w:abstractNum>
-  <w:abstractNum w:abstractNumId="3" w15:restartNumberingAfterBreak="0">
+  <w:abstractNum w:abstractNumId="4" w15:restartNumberingAfterBreak="0">
+    <w:nsid w:val="2E4B2F71"/>
+    <w:multiLevelType w:val="hybridMultilevel"/>
+    <w:tmpl w:val="97FE68EE"/>
+    <w:lvl w:ilvl="0" w:tplc="04160001">
+      <w:start w:val="1"/>
+      <w:numFmt w:val="bullet"/>
+      <w:lvlText w:val=""/>
+      <w:lvlJc w:val="left"/>
+      <w:pPr>
+        <w:ind w:left="720" w:hanging="360"/>
+      </w:pPr>
+      <w:rPr>
+        <w:rFonts w:hint="default" w:ascii="Symbol" w:hAnsi="Symbol"/>
+      </w:rPr>
+    </w:lvl>
+    <w:lvl w:ilvl="1" w:tplc="04160003" w:tentative="1">
+      <w:start w:val="1"/>
+      <w:numFmt w:val="bullet"/>
+      <w:lvlText w:val="o"/>
+      <w:lvlJc w:val="left"/>
+      <w:pPr>
+        <w:ind w:left="1440" w:hanging="360"/>
+      </w:pPr>
+      <w:rPr>
+        <w:rFonts w:hint="default" w:ascii="Courier New" w:hAnsi="Courier New" w:cs="Courier New"/>
+      </w:rPr>
+    </w:lvl>
+    <w:lvl w:ilvl="2" w:tplc="04160005" w:tentative="1">
+      <w:start w:val="1"/>
+      <w:numFmt w:val="bullet"/>
+      <w:lvlText w:val=""/>
+      <w:lvlJc w:val="left"/>
+      <w:pPr>
+        <w:ind w:left="2160" w:hanging="360"/>
+      </w:pPr>
+      <w:rPr>
+        <w:rFonts w:hint="default" w:ascii="Wingdings" w:hAnsi="Wingdings"/>
+      </w:rPr>
+    </w:lvl>
+    <w:lvl w:ilvl="3" w:tplc="04160001" w:tentative="1">
+      <w:start w:val="1"/>
+      <w:numFmt w:val="bullet"/>
+      <w:lvlText w:val=""/>
+      <w:lvlJc w:val="left"/>
+      <w:pPr>
+        <w:ind w:left="2880" w:hanging="360"/>
+      </w:pPr>
+      <w:rPr>
+        <w:rFonts w:hint="default" w:ascii="Symbol" w:hAnsi="Symbol"/>
+      </w:rPr>
+    </w:lvl>
+    <w:lvl w:ilvl="4" w:tplc="04160003" w:tentative="1">
+      <w:start w:val="1"/>
+      <w:numFmt w:val="bullet"/>
+      <w:lvlText w:val="o"/>
+      <w:lvlJc w:val="left"/>
+      <w:pPr>
+        <w:ind w:left="3600" w:hanging="360"/>
+      </w:pPr>
+      <w:rPr>
+        <w:rFonts w:hint="default" w:ascii="Courier New" w:hAnsi="Courier New" w:cs="Courier New"/>
+      </w:rPr>
+    </w:lvl>
+    <w:lvl w:ilvl="5" w:tplc="04160005" w:tentative="1">
+      <w:start w:val="1"/>
+      <w:numFmt w:val="bullet"/>
+      <w:lvlText w:val=""/>
+      <w:lvlJc w:val="left"/>
+      <w:pPr>
+        <w:ind w:left="4320" w:hanging="360"/>
+      </w:pPr>
+      <w:rPr>
+        <w:rFonts w:hint="default" w:ascii="Wingdings" w:hAnsi="Wingdings"/>
+      </w:rPr>
+    </w:lvl>
+    <w:lvl w:ilvl="6" w:tplc="04160001" w:tentative="1">
+      <w:start w:val="1"/>
+      <w:numFmt w:val="bullet"/>
+      <w:lvlText w:val=""/>
+      <w:lvlJc w:val="left"/>
+      <w:pPr>
+        <w:ind w:left="5040" w:hanging="360"/>
+      </w:pPr>
+      <w:rPr>
+        <w:rFonts w:hint="default" w:ascii="Symbol" w:hAnsi="Symbol"/>
+      </w:rPr>
+    </w:lvl>
+    <w:lvl w:ilvl="7" w:tplc="04160003" w:tentative="1">
+      <w:start w:val="1"/>
+      <w:numFmt w:val="bullet"/>
+      <w:lvlText w:val="o"/>
+      <w:lvlJc w:val="left"/>
+      <w:pPr>
+        <w:ind w:left="5760" w:hanging="360"/>
+      </w:pPr>
+      <w:rPr>
+        <w:rFonts w:hint="default" w:ascii="Courier New" w:hAnsi="Courier New" w:cs="Courier New"/>
+      </w:rPr>
+    </w:lvl>
+    <w:lvl w:ilvl="8" w:tplc="04160005" w:tentative="1">
+      <w:start w:val="1"/>
+      <w:numFmt w:val="bullet"/>
+      <w:lvlText w:val=""/>
+      <w:lvlJc w:val="left"/>
+      <w:pPr>
+        <w:ind w:left="6480" w:hanging="360"/>
+      </w:pPr>
+      <w:rPr>
+        <w:rFonts w:hint="default" w:ascii="Wingdings" w:hAnsi="Wingdings"/>
+      </w:rPr>
+    </w:lvl>
+  </w:abstractNum>
+  <w:abstractNum w:abstractNumId="5" w15:restartNumberingAfterBreak="0">
     <w:nsid w:val="357053FB"/>
     <w:multiLevelType w:val="multilevel"/>
     <w:tmpl w:val="F6DE6B06"/>
@@ -2167,7 +2397,7 @@
         <w:ind w:left="720" w:hanging="360"/>
       </w:pPr>
       <w:rPr>
-        <w:rFonts w:ascii="Symbol" w:hAnsi="Symbol" w:hint="default"/>
+        <w:rFonts w:hint="default" w:ascii="Symbol" w:hAnsi="Symbol"/>
         <w:sz w:val="20"/>
       </w:rPr>
     </w:lvl>
@@ -2183,7 +2413,7 @@
         <w:ind w:left="1440" w:hanging="360"/>
       </w:pPr>
       <w:rPr>
-        <w:rFonts w:ascii="Courier New" w:hAnsi="Courier New" w:hint="default"/>
+        <w:rFonts w:hint="default" w:ascii="Courier New" w:hAnsi="Courier New"/>
         <w:sz w:val="20"/>
       </w:rPr>
     </w:lvl>
@@ -2199,7 +2429,7 @@
         <w:ind w:left="2160" w:hanging="360"/>
       </w:pPr>
       <w:rPr>
-        <w:rFonts w:ascii="Wingdings" w:hAnsi="Wingdings" w:hint="default"/>
+        <w:rFonts w:hint="default" w:ascii="Wingdings" w:hAnsi="Wingdings"/>
         <w:sz w:val="20"/>
       </w:rPr>
     </w:lvl>
@@ -2215,7 +2445,7 @@
         <w:ind w:left="2880" w:hanging="360"/>
       </w:pPr>
       <w:rPr>
-        <w:rFonts w:ascii="Wingdings" w:hAnsi="Wingdings" w:hint="default"/>
+        <w:rFonts w:hint="default" w:ascii="Wingdings" w:hAnsi="Wingdings"/>
         <w:sz w:val="20"/>
       </w:rPr>
     </w:lvl>
@@ -2231,7 +2461,7 @@
         <w:ind w:left="3600" w:hanging="360"/>
       </w:pPr>
       <w:rPr>
-        <w:rFonts w:ascii="Wingdings" w:hAnsi="Wingdings" w:hint="default"/>
+        <w:rFonts w:hint="default" w:ascii="Wingdings" w:hAnsi="Wingdings"/>
         <w:sz w:val="20"/>
       </w:rPr>
     </w:lvl>
@@ -2247,7 +2477,7 @@
         <w:ind w:left="4320" w:hanging="360"/>
       </w:pPr>
       <w:rPr>
-        <w:rFonts w:ascii="Wingdings" w:hAnsi="Wingdings" w:hint="default"/>
+        <w:rFonts w:hint="default" w:ascii="Wingdings" w:hAnsi="Wingdings"/>
         <w:sz w:val="20"/>
       </w:rPr>
     </w:lvl>
@@ -2263,7 +2493,7 @@
         <w:ind w:left="5040" w:hanging="360"/>
       </w:pPr>
       <w:rPr>
-        <w:rFonts w:ascii="Wingdings" w:hAnsi="Wingdings" w:hint="default"/>
+        <w:rFonts w:hint="default" w:ascii="Wingdings" w:hAnsi="Wingdings"/>
         <w:sz w:val="20"/>
       </w:rPr>
     </w:lvl>
@@ -2279,7 +2509,7 @@
         <w:ind w:left="5760" w:hanging="360"/>
       </w:pPr>
       <w:rPr>
-        <w:rFonts w:ascii="Wingdings" w:hAnsi="Wingdings" w:hint="default"/>
+        <w:rFonts w:hint="default" w:ascii="Wingdings" w:hAnsi="Wingdings"/>
         <w:sz w:val="20"/>
       </w:rPr>
     </w:lvl>
@@ -2295,12 +2525,12 @@
         <w:ind w:left="6480" w:hanging="360"/>
       </w:pPr>
       <w:rPr>
-        <w:rFonts w:ascii="Wingdings" w:hAnsi="Wingdings" w:hint="default"/>
+        <w:rFonts w:hint="default" w:ascii="Wingdings" w:hAnsi="Wingdings"/>
         <w:sz w:val="20"/>
       </w:rPr>
     </w:lvl>
   </w:abstractNum>
-  <w:abstractNum w:abstractNumId="4" w15:restartNumberingAfterBreak="0">
+  <w:abstractNum w:abstractNumId="6" w15:restartNumberingAfterBreak="0">
     <w:nsid w:val="39313E64"/>
     <w:multiLevelType w:val="multilevel"/>
     <w:tmpl w:val="80ACD680"/>
@@ -2322,7 +2552,7 @@
         <w:ind w:left="1440" w:hanging="360"/>
       </w:pPr>
       <w:rPr>
-        <w:rFonts w:ascii="Courier New" w:eastAsia="Courier New" w:hAnsi="Courier New" w:cs="Courier New"/>
+        <w:rFonts w:ascii="Courier New" w:hAnsi="Courier New" w:eastAsia="Courier New" w:cs="Courier New"/>
         <w:sz w:val="20"/>
         <w:szCs w:val="20"/>
       </w:rPr>
@@ -2391,7 +2621,7 @@
       </w:pPr>
     </w:lvl>
   </w:abstractNum>
-  <w:abstractNum w:abstractNumId="5" w15:restartNumberingAfterBreak="0">
+  <w:abstractNum w:abstractNumId="7" w15:restartNumberingAfterBreak="0">
     <w:nsid w:val="39606A72"/>
     <w:multiLevelType w:val="multilevel"/>
     <w:tmpl w:val="D29EAFD4"/>
@@ -2413,7 +2643,7 @@
         <w:ind w:left="1440" w:hanging="360"/>
       </w:pPr>
       <w:rPr>
-        <w:rFonts w:ascii="Courier New" w:eastAsia="Courier New" w:hAnsi="Courier New" w:cs="Courier New"/>
+        <w:rFonts w:ascii="Courier New" w:hAnsi="Courier New" w:eastAsia="Courier New" w:cs="Courier New"/>
         <w:sz w:val="20"/>
         <w:szCs w:val="20"/>
       </w:rPr>
@@ -2482,7 +2712,7 @@
       </w:pPr>
     </w:lvl>
   </w:abstractNum>
-  <w:abstractNum w:abstractNumId="6" w15:restartNumberingAfterBreak="0">
+  <w:abstractNum w:abstractNumId="8" w15:restartNumberingAfterBreak="0">
     <w:nsid w:val="3AB03145"/>
     <w:multiLevelType w:val="multilevel"/>
     <w:tmpl w:val="E66444C8"/>
@@ -2568,7 +2798,7 @@
       </w:pPr>
     </w:lvl>
   </w:abstractNum>
-  <w:abstractNum w:abstractNumId="7" w15:restartNumberingAfterBreak="0">
+  <w:abstractNum w:abstractNumId="9" w15:restartNumberingAfterBreak="0">
     <w:nsid w:val="41DA0AB7"/>
     <w:multiLevelType w:val="multilevel"/>
     <w:tmpl w:val="71146742"/>
@@ -2581,7 +2811,7 @@
         <w:ind w:left="720" w:hanging="360"/>
       </w:pPr>
       <w:rPr>
-        <w:rFonts w:ascii="Noto Sans Symbols" w:eastAsia="Noto Sans Symbols" w:hAnsi="Noto Sans Symbols" w:cs="Noto Sans Symbols"/>
+        <w:rFonts w:ascii="Noto Sans Symbols" w:hAnsi="Noto Sans Symbols" w:eastAsia="Noto Sans Symbols" w:cs="Noto Sans Symbols"/>
         <w:sz w:val="20"/>
         <w:szCs w:val="20"/>
       </w:rPr>
@@ -2595,7 +2825,7 @@
         <w:ind w:left="1440" w:hanging="360"/>
       </w:pPr>
       <w:rPr>
-        <w:rFonts w:ascii="Courier New" w:eastAsia="Courier New" w:hAnsi="Courier New" w:cs="Courier New"/>
+        <w:rFonts w:ascii="Courier New" w:hAnsi="Courier New" w:eastAsia="Courier New" w:cs="Courier New"/>
         <w:sz w:val="20"/>
         <w:szCs w:val="20"/>
       </w:rPr>
@@ -2609,7 +2839,7 @@
         <w:ind w:left="2160" w:hanging="360"/>
       </w:pPr>
       <w:rPr>
-        <w:rFonts w:ascii="Noto Sans Symbols" w:eastAsia="Noto Sans Symbols" w:hAnsi="Noto Sans Symbols" w:cs="Noto Sans Symbols"/>
+        <w:rFonts w:ascii="Noto Sans Symbols" w:hAnsi="Noto Sans Symbols" w:eastAsia="Noto Sans Symbols" w:cs="Noto Sans Symbols"/>
         <w:sz w:val="20"/>
         <w:szCs w:val="20"/>
       </w:rPr>
@@ -2623,7 +2853,7 @@
         <w:ind w:left="2880" w:hanging="360"/>
       </w:pPr>
       <w:rPr>
-        <w:rFonts w:ascii="Noto Sans Symbols" w:eastAsia="Noto Sans Symbols" w:hAnsi="Noto Sans Symbols" w:cs="Noto Sans Symbols"/>
+        <w:rFonts w:ascii="Noto Sans Symbols" w:hAnsi="Noto Sans Symbols" w:eastAsia="Noto Sans Symbols" w:cs="Noto Sans Symbols"/>
         <w:sz w:val="20"/>
         <w:szCs w:val="20"/>
       </w:rPr>
@@ -2637,7 +2867,7 @@
         <w:ind w:left="3600" w:hanging="360"/>
       </w:pPr>
       <w:rPr>
-        <w:rFonts w:ascii="Noto Sans Symbols" w:eastAsia="Noto Sans Symbols" w:hAnsi="Noto Sans Symbols" w:cs="Noto Sans Symbols"/>
+        <w:rFonts w:ascii="Noto Sans Symbols" w:hAnsi="Noto Sans Symbols" w:eastAsia="Noto Sans Symbols" w:cs="Noto Sans Symbols"/>
         <w:sz w:val="20"/>
         <w:szCs w:val="20"/>
       </w:rPr>
@@ -2651,7 +2881,7 @@
         <w:ind w:left="4320" w:hanging="360"/>
       </w:pPr>
       <w:rPr>
-        <w:rFonts w:ascii="Noto Sans Symbols" w:eastAsia="Noto Sans Symbols" w:hAnsi="Noto Sans Symbols" w:cs="Noto Sans Symbols"/>
+        <w:rFonts w:ascii="Noto Sans Symbols" w:hAnsi="Noto Sans Symbols" w:eastAsia="Noto Sans Symbols" w:cs="Noto Sans Symbols"/>
         <w:sz w:val="20"/>
         <w:szCs w:val="20"/>
       </w:rPr>
@@ -2665,7 +2895,7 @@
         <w:ind w:left="5040" w:hanging="360"/>
       </w:pPr>
       <w:rPr>
-        <w:rFonts w:ascii="Noto Sans Symbols" w:eastAsia="Noto Sans Symbols" w:hAnsi="Noto Sans Symbols" w:cs="Noto Sans Symbols"/>
+        <w:rFonts w:ascii="Noto Sans Symbols" w:hAnsi="Noto Sans Symbols" w:eastAsia="Noto Sans Symbols" w:cs="Noto Sans Symbols"/>
         <w:sz w:val="20"/>
         <w:szCs w:val="20"/>
       </w:rPr>
@@ -2679,7 +2909,7 @@
         <w:ind w:left="5760" w:hanging="360"/>
       </w:pPr>
       <w:rPr>
-        <w:rFonts w:ascii="Noto Sans Symbols" w:eastAsia="Noto Sans Symbols" w:hAnsi="Noto Sans Symbols" w:cs="Noto Sans Symbols"/>
+        <w:rFonts w:ascii="Noto Sans Symbols" w:hAnsi="Noto Sans Symbols" w:eastAsia="Noto Sans Symbols" w:cs="Noto Sans Symbols"/>
         <w:sz w:val="20"/>
         <w:szCs w:val="20"/>
       </w:rPr>
@@ -2693,13 +2923,13 @@
         <w:ind w:left="6480" w:hanging="360"/>
       </w:pPr>
       <w:rPr>
-        <w:rFonts w:ascii="Noto Sans Symbols" w:eastAsia="Noto Sans Symbols" w:hAnsi="Noto Sans Symbols" w:cs="Noto Sans Symbols"/>
+        <w:rFonts w:ascii="Noto Sans Symbols" w:hAnsi="Noto Sans Symbols" w:eastAsia="Noto Sans Symbols" w:cs="Noto Sans Symbols"/>
         <w:sz w:val="20"/>
         <w:szCs w:val="20"/>
       </w:rPr>
     </w:lvl>
   </w:abstractNum>
-  <w:abstractNum w:abstractNumId="8" w15:restartNumberingAfterBreak="0">
+  <w:abstractNum w:abstractNumId="10" w15:restartNumberingAfterBreak="0">
     <w:nsid w:val="53B104CA"/>
     <w:multiLevelType w:val="multilevel"/>
     <w:tmpl w:val="B764FEDC"/>
@@ -2715,7 +2945,7 @@
         <w:ind w:left="720" w:hanging="360"/>
       </w:pPr>
       <w:rPr>
-        <w:rFonts w:ascii="Symbol" w:hAnsi="Symbol" w:hint="default"/>
+        <w:rFonts w:hint="default" w:ascii="Symbol" w:hAnsi="Symbol"/>
         <w:sz w:val="20"/>
       </w:rPr>
     </w:lvl>
@@ -2731,7 +2961,7 @@
         <w:ind w:left="1440" w:hanging="360"/>
       </w:pPr>
       <w:rPr>
-        <w:rFonts w:ascii="Courier New" w:hAnsi="Courier New" w:hint="default"/>
+        <w:rFonts w:hint="default" w:ascii="Courier New" w:hAnsi="Courier New"/>
         <w:sz w:val="20"/>
       </w:rPr>
     </w:lvl>
@@ -2747,7 +2977,7 @@
         <w:ind w:left="2160" w:hanging="360"/>
       </w:pPr>
       <w:rPr>
-        <w:rFonts w:ascii="Wingdings" w:hAnsi="Wingdings" w:hint="default"/>
+        <w:rFonts w:hint="default" w:ascii="Wingdings" w:hAnsi="Wingdings"/>
         <w:sz w:val="20"/>
       </w:rPr>
     </w:lvl>
@@ -2763,7 +2993,7 @@
         <w:ind w:left="2880" w:hanging="360"/>
       </w:pPr>
       <w:rPr>
-        <w:rFonts w:ascii="Wingdings" w:hAnsi="Wingdings" w:hint="default"/>
+        <w:rFonts w:hint="default" w:ascii="Wingdings" w:hAnsi="Wingdings"/>
         <w:sz w:val="20"/>
       </w:rPr>
     </w:lvl>
@@ -2779,7 +3009,7 @@
         <w:ind w:left="3600" w:hanging="360"/>
       </w:pPr>
       <w:rPr>
-        <w:rFonts w:ascii="Wingdings" w:hAnsi="Wingdings" w:hint="default"/>
+        <w:rFonts w:hint="default" w:ascii="Wingdings" w:hAnsi="Wingdings"/>
         <w:sz w:val="20"/>
       </w:rPr>
     </w:lvl>
@@ -2795,7 +3025,7 @@
         <w:ind w:left="4320" w:hanging="360"/>
       </w:pPr>
       <w:rPr>
-        <w:rFonts w:ascii="Wingdings" w:hAnsi="Wingdings" w:hint="default"/>
+        <w:rFonts w:hint="default" w:ascii="Wingdings" w:hAnsi="Wingdings"/>
         <w:sz w:val="20"/>
       </w:rPr>
     </w:lvl>
@@ -2811,7 +3041,7 @@
         <w:ind w:left="5040" w:hanging="360"/>
       </w:pPr>
       <w:rPr>
-        <w:rFonts w:ascii="Wingdings" w:hAnsi="Wingdings" w:hint="default"/>
+        <w:rFonts w:hint="default" w:ascii="Wingdings" w:hAnsi="Wingdings"/>
         <w:sz w:val="20"/>
       </w:rPr>
     </w:lvl>
@@ -2827,7 +3057,7 @@
         <w:ind w:left="5760" w:hanging="360"/>
       </w:pPr>
       <w:rPr>
-        <w:rFonts w:ascii="Wingdings" w:hAnsi="Wingdings" w:hint="default"/>
+        <w:rFonts w:hint="default" w:ascii="Wingdings" w:hAnsi="Wingdings"/>
         <w:sz w:val="20"/>
       </w:rPr>
     </w:lvl>
@@ -2843,12 +3073,12 @@
         <w:ind w:left="6480" w:hanging="360"/>
       </w:pPr>
       <w:rPr>
-        <w:rFonts w:ascii="Wingdings" w:hAnsi="Wingdings" w:hint="default"/>
+        <w:rFonts w:hint="default" w:ascii="Wingdings" w:hAnsi="Wingdings"/>
         <w:sz w:val="20"/>
       </w:rPr>
     </w:lvl>
   </w:abstractNum>
-  <w:abstractNum w:abstractNumId="9" w15:restartNumberingAfterBreak="0">
+  <w:abstractNum w:abstractNumId="11" w15:restartNumberingAfterBreak="0">
     <w:nsid w:val="593B7FCC"/>
     <w:multiLevelType w:val="multilevel"/>
     <w:tmpl w:val="F5E01468"/>
@@ -2861,7 +3091,7 @@
         <w:ind w:left="720" w:hanging="360"/>
       </w:pPr>
       <w:rPr>
-        <w:rFonts w:ascii="Noto Sans Symbols" w:eastAsia="Noto Sans Symbols" w:hAnsi="Noto Sans Symbols" w:cs="Noto Sans Symbols"/>
+        <w:rFonts w:ascii="Noto Sans Symbols" w:hAnsi="Noto Sans Symbols" w:eastAsia="Noto Sans Symbols" w:cs="Noto Sans Symbols"/>
         <w:sz w:val="20"/>
         <w:szCs w:val="20"/>
       </w:rPr>
@@ -2875,7 +3105,7 @@
         <w:ind w:left="1440" w:hanging="360"/>
       </w:pPr>
       <w:rPr>
-        <w:rFonts w:ascii="Courier New" w:eastAsia="Courier New" w:hAnsi="Courier New" w:cs="Courier New"/>
+        <w:rFonts w:ascii="Courier New" w:hAnsi="Courier New" w:eastAsia="Courier New" w:cs="Courier New"/>
         <w:sz w:val="20"/>
         <w:szCs w:val="20"/>
       </w:rPr>
@@ -2889,7 +3119,7 @@
         <w:ind w:left="2160" w:hanging="360"/>
       </w:pPr>
       <w:rPr>
-        <w:rFonts w:ascii="Noto Sans Symbols" w:eastAsia="Noto Sans Symbols" w:hAnsi="Noto Sans Symbols" w:cs="Noto Sans Symbols"/>
+        <w:rFonts w:ascii="Noto Sans Symbols" w:hAnsi="Noto Sans Symbols" w:eastAsia="Noto Sans Symbols" w:cs="Noto Sans Symbols"/>
         <w:sz w:val="20"/>
         <w:szCs w:val="20"/>
       </w:rPr>
@@ -2903,7 +3133,7 @@
         <w:ind w:left="2880" w:hanging="360"/>
       </w:pPr>
       <w:rPr>
-        <w:rFonts w:ascii="Noto Sans Symbols" w:eastAsia="Noto Sans Symbols" w:hAnsi="Noto Sans Symbols" w:cs="Noto Sans Symbols"/>
+        <w:rFonts w:ascii="Noto Sans Symbols" w:hAnsi="Noto Sans Symbols" w:eastAsia="Noto Sans Symbols" w:cs="Noto Sans Symbols"/>
         <w:sz w:val="20"/>
         <w:szCs w:val="20"/>
       </w:rPr>
@@ -2917,7 +3147,7 @@
         <w:ind w:left="3600" w:hanging="360"/>
       </w:pPr>
       <w:rPr>
-        <w:rFonts w:ascii="Noto Sans Symbols" w:eastAsia="Noto Sans Symbols" w:hAnsi="Noto Sans Symbols" w:cs="Noto Sans Symbols"/>
+        <w:rFonts w:ascii="Noto Sans Symbols" w:hAnsi="Noto Sans Symbols" w:eastAsia="Noto Sans Symbols" w:cs="Noto Sans Symbols"/>
         <w:sz w:val="20"/>
         <w:szCs w:val="20"/>
       </w:rPr>
@@ -2931,7 +3161,7 @@
         <w:ind w:left="4320" w:hanging="360"/>
       </w:pPr>
       <w:rPr>
-        <w:rFonts w:ascii="Noto Sans Symbols" w:eastAsia="Noto Sans Symbols" w:hAnsi="Noto Sans Symbols" w:cs="Noto Sans Symbols"/>
+        <w:rFonts w:ascii="Noto Sans Symbols" w:hAnsi="Noto Sans Symbols" w:eastAsia="Noto Sans Symbols" w:cs="Noto Sans Symbols"/>
         <w:sz w:val="20"/>
         <w:szCs w:val="20"/>
       </w:rPr>
@@ -2945,7 +3175,7 @@
         <w:ind w:left="5040" w:hanging="360"/>
       </w:pPr>
       <w:rPr>
-        <w:rFonts w:ascii="Noto Sans Symbols" w:eastAsia="Noto Sans Symbols" w:hAnsi="Noto Sans Symbols" w:cs="Noto Sans Symbols"/>
+        <w:rFonts w:ascii="Noto Sans Symbols" w:hAnsi="Noto Sans Symbols" w:eastAsia="Noto Sans Symbols" w:cs="Noto Sans Symbols"/>
         <w:sz w:val="20"/>
         <w:szCs w:val="20"/>
       </w:rPr>
@@ -2959,7 +3189,7 @@
         <w:ind w:left="5760" w:hanging="360"/>
       </w:pPr>
       <w:rPr>
-        <w:rFonts w:ascii="Noto Sans Symbols" w:eastAsia="Noto Sans Symbols" w:hAnsi="Noto Sans Symbols" w:cs="Noto Sans Symbols"/>
+        <w:rFonts w:ascii="Noto Sans Symbols" w:hAnsi="Noto Sans Symbols" w:eastAsia="Noto Sans Symbols" w:cs="Noto Sans Symbols"/>
         <w:sz w:val="20"/>
         <w:szCs w:val="20"/>
       </w:rPr>
@@ -2973,13 +3203,13 @@
         <w:ind w:left="6480" w:hanging="360"/>
       </w:pPr>
       <w:rPr>
-        <w:rFonts w:ascii="Noto Sans Symbols" w:eastAsia="Noto Sans Symbols" w:hAnsi="Noto Sans Symbols" w:cs="Noto Sans Symbols"/>
+        <w:rFonts w:ascii="Noto Sans Symbols" w:hAnsi="Noto Sans Symbols" w:eastAsia="Noto Sans Symbols" w:cs="Noto Sans Symbols"/>
         <w:sz w:val="20"/>
         <w:szCs w:val="20"/>
       </w:rPr>
     </w:lvl>
   </w:abstractNum>
-  <w:abstractNum w:abstractNumId="10" w15:restartNumberingAfterBreak="0">
+  <w:abstractNum w:abstractNumId="12" w15:restartNumberingAfterBreak="0">
     <w:nsid w:val="6C9011A8"/>
     <w:multiLevelType w:val="multilevel"/>
     <w:tmpl w:val="1F7C297A"/>
@@ -2995,7 +3225,7 @@
         <w:ind w:left="720" w:hanging="360"/>
       </w:pPr>
       <w:rPr>
-        <w:rFonts w:ascii="Symbol" w:hAnsi="Symbol" w:hint="default"/>
+        <w:rFonts w:hint="default" w:ascii="Symbol" w:hAnsi="Symbol"/>
         <w:sz w:val="20"/>
       </w:rPr>
     </w:lvl>
@@ -3011,7 +3241,7 @@
         <w:ind w:left="1440" w:hanging="360"/>
       </w:pPr>
       <w:rPr>
-        <w:rFonts w:ascii="Courier New" w:hAnsi="Courier New" w:hint="default"/>
+        <w:rFonts w:hint="default" w:ascii="Courier New" w:hAnsi="Courier New"/>
         <w:sz w:val="20"/>
       </w:rPr>
     </w:lvl>
@@ -3027,7 +3257,7 @@
         <w:ind w:left="2160" w:hanging="360"/>
       </w:pPr>
       <w:rPr>
-        <w:rFonts w:ascii="Wingdings" w:hAnsi="Wingdings" w:hint="default"/>
+        <w:rFonts w:hint="default" w:ascii="Wingdings" w:hAnsi="Wingdings"/>
         <w:sz w:val="20"/>
       </w:rPr>
     </w:lvl>
@@ -3043,7 +3273,7 @@
         <w:ind w:left="2880" w:hanging="360"/>
       </w:pPr>
       <w:rPr>
-        <w:rFonts w:ascii="Wingdings" w:hAnsi="Wingdings" w:hint="default"/>
+        <w:rFonts w:hint="default" w:ascii="Wingdings" w:hAnsi="Wingdings"/>
         <w:sz w:val="20"/>
       </w:rPr>
     </w:lvl>
@@ -3059,7 +3289,7 @@
         <w:ind w:left="3600" w:hanging="360"/>
       </w:pPr>
       <w:rPr>
-        <w:rFonts w:ascii="Wingdings" w:hAnsi="Wingdings" w:hint="default"/>
+        <w:rFonts w:hint="default" w:ascii="Wingdings" w:hAnsi="Wingdings"/>
         <w:sz w:val="20"/>
       </w:rPr>
     </w:lvl>
@@ -3075,7 +3305,7 @@
         <w:ind w:left="4320" w:hanging="360"/>
       </w:pPr>
       <w:rPr>
-        <w:rFonts w:ascii="Wingdings" w:hAnsi="Wingdings" w:hint="default"/>
+        <w:rFonts w:hint="default" w:ascii="Wingdings" w:hAnsi="Wingdings"/>
         <w:sz w:val="20"/>
       </w:rPr>
     </w:lvl>
@@ -3091,7 +3321,7 @@
         <w:ind w:left="5040" w:hanging="360"/>
       </w:pPr>
       <w:rPr>
-        <w:rFonts w:ascii="Wingdings" w:hAnsi="Wingdings" w:hint="default"/>
+        <w:rFonts w:hint="default" w:ascii="Wingdings" w:hAnsi="Wingdings"/>
         <w:sz w:val="20"/>
       </w:rPr>
     </w:lvl>
@@ -3107,7 +3337,7 @@
         <w:ind w:left="5760" w:hanging="360"/>
       </w:pPr>
       <w:rPr>
-        <w:rFonts w:ascii="Wingdings" w:hAnsi="Wingdings" w:hint="default"/>
+        <w:rFonts w:hint="default" w:ascii="Wingdings" w:hAnsi="Wingdings"/>
         <w:sz w:val="20"/>
       </w:rPr>
     </w:lvl>
@@ -3123,12 +3353,12 @@
         <w:ind w:left="6480" w:hanging="360"/>
       </w:pPr>
       <w:rPr>
-        <w:rFonts w:ascii="Wingdings" w:hAnsi="Wingdings" w:hint="default"/>
+        <w:rFonts w:hint="default" w:ascii="Wingdings" w:hAnsi="Wingdings"/>
         <w:sz w:val="20"/>
       </w:rPr>
     </w:lvl>
   </w:abstractNum>
-  <w:abstractNum w:abstractNumId="11" w15:restartNumberingAfterBreak="0">
+  <w:abstractNum w:abstractNumId="13" w15:restartNumberingAfterBreak="0">
     <w:nsid w:val="793C5383"/>
     <w:multiLevelType w:val="multilevel"/>
     <w:tmpl w:val="150CD09C"/>
@@ -3144,7 +3374,7 @@
         <w:ind w:left="720" w:hanging="360"/>
       </w:pPr>
       <w:rPr>
-        <w:rFonts w:ascii="Symbol" w:hAnsi="Symbol" w:hint="default"/>
+        <w:rFonts w:hint="default" w:ascii="Symbol" w:hAnsi="Symbol"/>
         <w:sz w:val="20"/>
       </w:rPr>
     </w:lvl>
@@ -3160,7 +3390,7 @@
         <w:ind w:left="1440" w:hanging="360"/>
       </w:pPr>
       <w:rPr>
-        <w:rFonts w:ascii="Courier New" w:hAnsi="Courier New" w:hint="default"/>
+        <w:rFonts w:hint="default" w:ascii="Courier New" w:hAnsi="Courier New"/>
         <w:sz w:val="20"/>
       </w:rPr>
     </w:lvl>
@@ -3176,7 +3406,7 @@
         <w:ind w:left="2160" w:hanging="360"/>
       </w:pPr>
       <w:rPr>
-        <w:rFonts w:ascii="Wingdings" w:hAnsi="Wingdings" w:hint="default"/>
+        <w:rFonts w:hint="default" w:ascii="Wingdings" w:hAnsi="Wingdings"/>
         <w:sz w:val="20"/>
       </w:rPr>
     </w:lvl>
@@ -3192,7 +3422,7 @@
         <w:ind w:left="2880" w:hanging="360"/>
       </w:pPr>
       <w:rPr>
-        <w:rFonts w:ascii="Wingdings" w:hAnsi="Wingdings" w:hint="default"/>
+        <w:rFonts w:hint="default" w:ascii="Wingdings" w:hAnsi="Wingdings"/>
         <w:sz w:val="20"/>
       </w:rPr>
     </w:lvl>
@@ -3208,7 +3438,7 @@
         <w:ind w:left="3600" w:hanging="360"/>
       </w:pPr>
       <w:rPr>
-        <w:rFonts w:ascii="Wingdings" w:hAnsi="Wingdings" w:hint="default"/>
+        <w:rFonts w:hint="default" w:ascii="Wingdings" w:hAnsi="Wingdings"/>
         <w:sz w:val="20"/>
       </w:rPr>
     </w:lvl>
@@ -3224,7 +3454,7 @@
         <w:ind w:left="4320" w:hanging="360"/>
       </w:pPr>
       <w:rPr>
-        <w:rFonts w:ascii="Wingdings" w:hAnsi="Wingdings" w:hint="default"/>
+        <w:rFonts w:hint="default" w:ascii="Wingdings" w:hAnsi="Wingdings"/>
         <w:sz w:val="20"/>
       </w:rPr>
     </w:lvl>
@@ -3240,7 +3470,7 @@
         <w:ind w:left="5040" w:hanging="360"/>
       </w:pPr>
       <w:rPr>
-        <w:rFonts w:ascii="Wingdings" w:hAnsi="Wingdings" w:hint="default"/>
+        <w:rFonts w:hint="default" w:ascii="Wingdings" w:hAnsi="Wingdings"/>
         <w:sz w:val="20"/>
       </w:rPr>
     </w:lvl>
@@ -3256,7 +3486,7 @@
         <w:ind w:left="5760" w:hanging="360"/>
       </w:pPr>
       <w:rPr>
-        <w:rFonts w:ascii="Wingdings" w:hAnsi="Wingdings" w:hint="default"/>
+        <w:rFonts w:hint="default" w:ascii="Wingdings" w:hAnsi="Wingdings"/>
         <w:sz w:val="20"/>
       </w:rPr>
     </w:lvl>
@@ -3272,12 +3502,12 @@
         <w:ind w:left="6480" w:hanging="360"/>
       </w:pPr>
       <w:rPr>
-        <w:rFonts w:ascii="Wingdings" w:hAnsi="Wingdings" w:hint="default"/>
+        <w:rFonts w:hint="default" w:ascii="Wingdings" w:hAnsi="Wingdings"/>
         <w:sz w:val="20"/>
       </w:rPr>
     </w:lvl>
   </w:abstractNum>
-  <w:abstractNum w:abstractNumId="12" w15:restartNumberingAfterBreak="0">
+  <w:abstractNum w:abstractNumId="14" w15:restartNumberingAfterBreak="0">
     <w:nsid w:val="7ACD6C3A"/>
     <w:multiLevelType w:val="multilevel"/>
     <w:tmpl w:val="867A9122"/>
@@ -3299,7 +3529,7 @@
         <w:ind w:left="1440" w:hanging="360"/>
       </w:pPr>
       <w:rPr>
-        <w:rFonts w:ascii="Courier New" w:eastAsia="Courier New" w:hAnsi="Courier New" w:cs="Courier New"/>
+        <w:rFonts w:ascii="Courier New" w:hAnsi="Courier New" w:eastAsia="Courier New" w:cs="Courier New"/>
         <w:sz w:val="20"/>
         <w:szCs w:val="20"/>
       </w:rPr>
@@ -3368,7 +3598,7 @@
       </w:pPr>
     </w:lvl>
   </w:abstractNum>
-  <w:abstractNum w:abstractNumId="13" w15:restartNumberingAfterBreak="0">
+  <w:abstractNum w:abstractNumId="15" w15:restartNumberingAfterBreak="0">
     <w:nsid w:val="7B442C82"/>
     <w:multiLevelType w:val="multilevel"/>
     <w:tmpl w:val="418AD464"/>
@@ -3481,7 +3711,7 @@
       </w:pPr>
     </w:lvl>
   </w:abstractNum>
-  <w:abstractNum w:abstractNumId="14" w15:restartNumberingAfterBreak="0">
+  <w:abstractNum w:abstractNumId="16" w15:restartNumberingAfterBreak="0">
     <w:nsid w:val="7C6F14D2"/>
     <w:multiLevelType w:val="multilevel"/>
     <w:tmpl w:val="F3162ED2"/>
@@ -3497,7 +3727,7 @@
         <w:ind w:left="720" w:hanging="360"/>
       </w:pPr>
       <w:rPr>
-        <w:rFonts w:ascii="Symbol" w:hAnsi="Symbol" w:hint="default"/>
+        <w:rFonts w:hint="default" w:ascii="Symbol" w:hAnsi="Symbol"/>
         <w:sz w:val="20"/>
       </w:rPr>
     </w:lvl>
@@ -3513,7 +3743,7 @@
         <w:ind w:left="1440" w:hanging="360"/>
       </w:pPr>
       <w:rPr>
-        <w:rFonts w:ascii="Courier New" w:hAnsi="Courier New" w:hint="default"/>
+        <w:rFonts w:hint="default" w:ascii="Courier New" w:hAnsi="Courier New"/>
         <w:sz w:val="20"/>
       </w:rPr>
     </w:lvl>
@@ -3529,7 +3759,7 @@
         <w:ind w:left="2160" w:hanging="360"/>
       </w:pPr>
       <w:rPr>
-        <w:rFonts w:ascii="Wingdings" w:hAnsi="Wingdings" w:hint="default"/>
+        <w:rFonts w:hint="default" w:ascii="Wingdings" w:hAnsi="Wingdings"/>
         <w:sz w:val="20"/>
       </w:rPr>
     </w:lvl>
@@ -3545,7 +3775,7 @@
         <w:ind w:left="2880" w:hanging="360"/>
       </w:pPr>
       <w:rPr>
-        <w:rFonts w:ascii="Wingdings" w:hAnsi="Wingdings" w:hint="default"/>
+        <w:rFonts w:hint="default" w:ascii="Wingdings" w:hAnsi="Wingdings"/>
         <w:sz w:val="20"/>
       </w:rPr>
     </w:lvl>
@@ -3561,7 +3791,7 @@
         <w:ind w:left="3600" w:hanging="360"/>
       </w:pPr>
       <w:rPr>
-        <w:rFonts w:ascii="Wingdings" w:hAnsi="Wingdings" w:hint="default"/>
+        <w:rFonts w:hint="default" w:ascii="Wingdings" w:hAnsi="Wingdings"/>
         <w:sz w:val="20"/>
       </w:rPr>
     </w:lvl>
@@ -3577,7 +3807,7 @@
         <w:ind w:left="4320" w:hanging="360"/>
       </w:pPr>
       <w:rPr>
-        <w:rFonts w:ascii="Wingdings" w:hAnsi="Wingdings" w:hint="default"/>
+        <w:rFonts w:hint="default" w:ascii="Wingdings" w:hAnsi="Wingdings"/>
         <w:sz w:val="20"/>
       </w:rPr>
     </w:lvl>
@@ -3593,7 +3823,7 @@
         <w:ind w:left="5040" w:hanging="360"/>
       </w:pPr>
       <w:rPr>
-        <w:rFonts w:ascii="Wingdings" w:hAnsi="Wingdings" w:hint="default"/>
+        <w:rFonts w:hint="default" w:ascii="Wingdings" w:hAnsi="Wingdings"/>
         <w:sz w:val="20"/>
       </w:rPr>
     </w:lvl>
@@ -3609,7 +3839,7 @@
         <w:ind w:left="5760" w:hanging="360"/>
       </w:pPr>
       <w:rPr>
-        <w:rFonts w:ascii="Wingdings" w:hAnsi="Wingdings" w:hint="default"/>
+        <w:rFonts w:hint="default" w:ascii="Wingdings" w:hAnsi="Wingdings"/>
         <w:sz w:val="20"/>
       </w:rPr>
     </w:lvl>
@@ -3625,12 +3855,12 @@
         <w:ind w:left="6480" w:hanging="360"/>
       </w:pPr>
       <w:rPr>
-        <w:rFonts w:ascii="Wingdings" w:hAnsi="Wingdings" w:hint="default"/>
+        <w:rFonts w:hint="default" w:ascii="Wingdings" w:hAnsi="Wingdings"/>
         <w:sz w:val="20"/>
       </w:rPr>
     </w:lvl>
   </w:abstractNum>
-  <w:abstractNum w:abstractNumId="15" w15:restartNumberingAfterBreak="0">
+  <w:abstractNum w:abstractNumId="17" w15:restartNumberingAfterBreak="0">
     <w:nsid w:val="7FDC623B"/>
     <w:multiLevelType w:val="multilevel"/>
     <w:tmpl w:val="7E82AB3E"/>
@@ -3643,7 +3873,7 @@
         <w:ind w:left="720" w:hanging="360"/>
       </w:pPr>
       <w:rPr>
-        <w:rFonts w:ascii="Noto Sans Symbols" w:eastAsia="Noto Sans Symbols" w:hAnsi="Noto Sans Symbols" w:cs="Noto Sans Symbols"/>
+        <w:rFonts w:ascii="Noto Sans Symbols" w:hAnsi="Noto Sans Symbols" w:eastAsia="Noto Sans Symbols" w:cs="Noto Sans Symbols"/>
         <w:sz w:val="20"/>
         <w:szCs w:val="20"/>
       </w:rPr>
@@ -3657,7 +3887,7 @@
         <w:ind w:left="1440" w:hanging="360"/>
       </w:pPr>
       <w:rPr>
-        <w:rFonts w:ascii="Courier New" w:eastAsia="Courier New" w:hAnsi="Courier New" w:cs="Courier New"/>
+        <w:rFonts w:ascii="Courier New" w:hAnsi="Courier New" w:eastAsia="Courier New" w:cs="Courier New"/>
         <w:sz w:val="20"/>
         <w:szCs w:val="20"/>
       </w:rPr>
@@ -3671,7 +3901,7 @@
         <w:ind w:left="2160" w:hanging="360"/>
       </w:pPr>
       <w:rPr>
-        <w:rFonts w:ascii="Noto Sans Symbols" w:eastAsia="Noto Sans Symbols" w:hAnsi="Noto Sans Symbols" w:cs="Noto Sans Symbols"/>
+        <w:rFonts w:ascii="Noto Sans Symbols" w:hAnsi="Noto Sans Symbols" w:eastAsia="Noto Sans Symbols" w:cs="Noto Sans Symbols"/>
         <w:sz w:val="20"/>
         <w:szCs w:val="20"/>
       </w:rPr>
@@ -3685,7 +3915,7 @@
         <w:ind w:left="2880" w:hanging="360"/>
       </w:pPr>
       <w:rPr>
-        <w:rFonts w:ascii="Noto Sans Symbols" w:eastAsia="Noto Sans Symbols" w:hAnsi="Noto Sans Symbols" w:cs="Noto Sans Symbols"/>
+        <w:rFonts w:ascii="Noto Sans Symbols" w:hAnsi="Noto Sans Symbols" w:eastAsia="Noto Sans Symbols" w:cs="Noto Sans Symbols"/>
         <w:sz w:val="20"/>
         <w:szCs w:val="20"/>
       </w:rPr>
@@ -3699,7 +3929,7 @@
         <w:ind w:left="3600" w:hanging="360"/>
       </w:pPr>
       <w:rPr>
-        <w:rFonts w:ascii="Noto Sans Symbols" w:eastAsia="Noto Sans Symbols" w:hAnsi="Noto Sans Symbols" w:cs="Noto Sans Symbols"/>
+        <w:rFonts w:ascii="Noto Sans Symbols" w:hAnsi="Noto Sans Symbols" w:eastAsia="Noto Sans Symbols" w:cs="Noto Sans Symbols"/>
         <w:sz w:val="20"/>
         <w:szCs w:val="20"/>
       </w:rPr>
@@ -3713,7 +3943,7 @@
         <w:ind w:left="4320" w:hanging="360"/>
       </w:pPr>
       <w:rPr>
-        <w:rFonts w:ascii="Noto Sans Symbols" w:eastAsia="Noto Sans Symbols" w:hAnsi="Noto Sans Symbols" w:cs="Noto Sans Symbols"/>
+        <w:rFonts w:ascii="Noto Sans Symbols" w:hAnsi="Noto Sans Symbols" w:eastAsia="Noto Sans Symbols" w:cs="Noto Sans Symbols"/>
         <w:sz w:val="20"/>
         <w:szCs w:val="20"/>
       </w:rPr>
@@ -3727,7 +3957,7 @@
         <w:ind w:left="5040" w:hanging="360"/>
       </w:pPr>
       <w:rPr>
-        <w:rFonts w:ascii="Noto Sans Symbols" w:eastAsia="Noto Sans Symbols" w:hAnsi="Noto Sans Symbols" w:cs="Noto Sans Symbols"/>
+        <w:rFonts w:ascii="Noto Sans Symbols" w:hAnsi="Noto Sans Symbols" w:eastAsia="Noto Sans Symbols" w:cs="Noto Sans Symbols"/>
         <w:sz w:val="20"/>
         <w:szCs w:val="20"/>
       </w:rPr>
@@ -3741,7 +3971,7 @@
         <w:ind w:left="5760" w:hanging="360"/>
       </w:pPr>
       <w:rPr>
-        <w:rFonts w:ascii="Noto Sans Symbols" w:eastAsia="Noto Sans Symbols" w:hAnsi="Noto Sans Symbols" w:cs="Noto Sans Symbols"/>
+        <w:rFonts w:ascii="Noto Sans Symbols" w:hAnsi="Noto Sans Symbols" w:eastAsia="Noto Sans Symbols" w:cs="Noto Sans Symbols"/>
         <w:sz w:val="20"/>
         <w:szCs w:val="20"/>
       </w:rPr>
@@ -3755,50 +3985,53 @@
         <w:ind w:left="6480" w:hanging="360"/>
       </w:pPr>
       <w:rPr>
-        <w:rFonts w:ascii="Noto Sans Symbols" w:eastAsia="Noto Sans Symbols" w:hAnsi="Noto Sans Symbols" w:cs="Noto Sans Symbols"/>
+        <w:rFonts w:ascii="Noto Sans Symbols" w:hAnsi="Noto Sans Symbols" w:eastAsia="Noto Sans Symbols" w:cs="Noto Sans Symbols"/>
         <w:sz w:val="20"/>
         <w:szCs w:val="20"/>
       </w:rPr>
     </w:lvl>
   </w:abstractNum>
+  <w:num w:numId="19">
+    <w:abstractNumId w:val="18"/>
+  </w:num>
   <w:num w:numId="1" w16cid:durableId="409274650">
+    <w:abstractNumId w:val="17"/>
+  </w:num>
+  <w:num w:numId="2" w16cid:durableId="1451246191">
+    <w:abstractNumId w:val="7"/>
+  </w:num>
+  <w:num w:numId="3" w16cid:durableId="1783450458">
+    <w:abstractNumId w:val="6"/>
+  </w:num>
+  <w:num w:numId="4" w16cid:durableId="1847741118">
+    <w:abstractNumId w:val="11"/>
+  </w:num>
+  <w:num w:numId="5" w16cid:durableId="602961448">
+    <w:abstractNumId w:val="14"/>
+  </w:num>
+  <w:num w:numId="6" w16cid:durableId="898590948">
+    <w:abstractNumId w:val="9"/>
+  </w:num>
+  <w:num w:numId="7" w16cid:durableId="996542525">
+    <w:abstractNumId w:val="8"/>
+  </w:num>
+  <w:num w:numId="8" w16cid:durableId="576330404">
+    <w:abstractNumId w:val="3"/>
+  </w:num>
+  <w:num w:numId="9" w16cid:durableId="434792600">
+    <w:abstractNumId w:val="5"/>
+  </w:num>
+  <w:num w:numId="10" w16cid:durableId="2038701633">
+    <w:abstractNumId w:val="10"/>
+  </w:num>
+  <w:num w:numId="11" w16cid:durableId="1529022740">
+    <w:abstractNumId w:val="12"/>
+  </w:num>
+  <w:num w:numId="12" w16cid:durableId="1292832020">
     <w:abstractNumId w:val="15"/>
   </w:num>
-  <w:num w:numId="2" w16cid:durableId="1451246191">
-    <w:abstractNumId w:val="5"/>
-  </w:num>
-  <w:num w:numId="3" w16cid:durableId="1783450458">
-    <w:abstractNumId w:val="4"/>
-  </w:num>
-  <w:num w:numId="4" w16cid:durableId="1847741118">
-    <w:abstractNumId w:val="9"/>
-  </w:num>
-  <w:num w:numId="5" w16cid:durableId="602961448">
-    <w:abstractNumId w:val="12"/>
-  </w:num>
-  <w:num w:numId="6" w16cid:durableId="898590948">
-    <w:abstractNumId w:val="7"/>
-  </w:num>
-  <w:num w:numId="7" w16cid:durableId="996542525">
-    <w:abstractNumId w:val="6"/>
-  </w:num>
-  <w:num w:numId="8" w16cid:durableId="576330404">
-    <w:abstractNumId w:val="2"/>
-  </w:num>
-  <w:num w:numId="9" w16cid:durableId="434792600">
-    <w:abstractNumId w:val="3"/>
-  </w:num>
-  <w:num w:numId="10" w16cid:durableId="2038701633">
-    <w:abstractNumId w:val="8"/>
-  </w:num>
-  <w:num w:numId="11" w16cid:durableId="1529022740">
-    <w:abstractNumId w:val="10"/>
-  </w:num>
-  <w:num w:numId="12" w16cid:durableId="1292832020">
-    <w:abstractNumId w:val="13"/>
-  </w:num>
   <w:num w:numId="13" w16cid:durableId="1169950052">
-    <w:abstractNumId w:val="14"/>
+    <w:abstractNumId w:val="16"/>
   </w:num>
   <w:num w:numId="14" w16cid:durableId="68354144">
     <w:abstractNumId w:val="0"/>
@@ -3807,7 +4040,13 @@
     <w:abstractNumId w:val="1"/>
   </w:num>
   <w:num w:numId="16" w16cid:durableId="994378822">
-    <w:abstractNumId w:val="11"/>
+    <w:abstractNumId w:val="13"/>
+  </w:num>
+  <w:num w:numId="17" w16cid:durableId="884173628">
+    <w:abstractNumId w:val="2"/>
+  </w:num>
+  <w:num w:numId="18" w16cid:durableId="766463562">
+    <w:abstractNumId w:val="4"/>
   </w:num>
 </w:numbering>
 </file>
@@ -3817,7 +4056,7 @@
   <w:docDefaults>
     <w:rPrDefault>
       <w:rPr>
-        <w:rFonts w:ascii="Calibri" w:eastAsia="Calibri" w:hAnsi="Calibri" w:cs="Calibri"/>
+        <w:rFonts w:ascii="Calibri" w:hAnsi="Calibri" w:eastAsia="Calibri" w:cs="Calibri"/>
         <w:sz w:val="22"/>
         <w:szCs w:val="22"/>
         <w:lang w:val="pt-BR" w:eastAsia="pt-BR" w:bidi="ar-SA"/>
@@ -3832,14 +4071,14 @@
   <w:latentStyles w:defLockedState="0" w:defUIPriority="99" w:defSemiHidden="0" w:defUnhideWhenUsed="0" w:defQFormat="0" w:count="376">
     <w:lsdException w:name="Normal" w:uiPriority="0" w:qFormat="1"/>
     <w:lsdException w:name="heading 1" w:uiPriority="9" w:qFormat="1"/>
-    <w:lsdException w:name="heading 2" w:semiHidden="1" w:uiPriority="9" w:unhideWhenUsed="1" w:qFormat="1"/>
-    <w:lsdException w:name="heading 3" w:semiHidden="1" w:uiPriority="9" w:unhideWhenUsed="1" w:qFormat="1"/>
-    <w:lsdException w:name="heading 4" w:semiHidden="1" w:uiPriority="9" w:unhideWhenUsed="1" w:qFormat="1"/>
-    <w:lsdException w:name="heading 5" w:semiHidden="1" w:uiPriority="9" w:unhideWhenUsed="1" w:qFormat="1"/>
-    <w:lsdException w:name="heading 6" w:semiHidden="1" w:uiPriority="9" w:unhideWhenUsed="1" w:qFormat="1"/>
-    <w:lsdException w:name="heading 7" w:semiHidden="1" w:uiPriority="9" w:unhideWhenUsed="1" w:qFormat="1"/>
-    <w:lsdException w:name="heading 8" w:semiHidden="1" w:uiPriority="9" w:unhideWhenUsed="1" w:qFormat="1"/>
-    <w:lsdException w:name="heading 9" w:semiHidden="1" w:uiPriority="9" w:unhideWhenUsed="1" w:qFormat="1"/>
+    <w:lsdException w:name="heading 2" w:uiPriority="9" w:semiHidden="1" w:unhideWhenUsed="1" w:qFormat="1"/>
+    <w:lsdException w:name="heading 3" w:uiPriority="9" w:semiHidden="1" w:unhideWhenUsed="1" w:qFormat="1"/>
+    <w:lsdException w:name="heading 4" w:uiPriority="9" w:semiHidden="1" w:unhideWhenUsed="1" w:qFormat="1"/>
+    <w:lsdException w:name="heading 5" w:uiPriority="9" w:semiHidden="1" w:unhideWhenUsed="1" w:qFormat="1"/>
+    <w:lsdException w:name="heading 6" w:uiPriority="9" w:semiHidden="1" w:unhideWhenUsed="1" w:qFormat="1"/>
+    <w:lsdException w:name="heading 7" w:uiPriority="9" w:semiHidden="1" w:unhideWhenUsed="1" w:qFormat="1"/>
+    <w:lsdException w:name="heading 8" w:uiPriority="9" w:semiHidden="1" w:unhideWhenUsed="1" w:qFormat="1"/>
+    <w:lsdException w:name="heading 9" w:uiPriority="9" w:semiHidden="1" w:unhideWhenUsed="1" w:qFormat="1"/>
     <w:lsdException w:name="index 1" w:semiHidden="1" w:unhideWhenUsed="1"/>
     <w:lsdException w:name="index 2" w:semiHidden="1" w:unhideWhenUsed="1"/>
     <w:lsdException w:name="index 3" w:semiHidden="1" w:unhideWhenUsed="1"/>
@@ -3849,22 +4088,22 @@
     <w:lsdException w:name="index 7" w:semiHidden="1" w:unhideWhenUsed="1"/>
     <w:lsdException w:name="index 8" w:semiHidden="1" w:unhideWhenUsed="1"/>
     <w:lsdException w:name="index 9" w:semiHidden="1" w:unhideWhenUsed="1"/>
-    <w:lsdException w:name="toc 1" w:semiHidden="1" w:uiPriority="39" w:unhideWhenUsed="1"/>
-    <w:lsdException w:name="toc 2" w:semiHidden="1" w:uiPriority="39" w:unhideWhenUsed="1"/>
-    <w:lsdException w:name="toc 3" w:semiHidden="1" w:uiPriority="39" w:unhideWhenUsed="1"/>
-    <w:lsdException w:name="toc 4" w:semiHidden="1" w:uiPriority="39" w:unhideWhenUsed="1"/>
-    <w:lsdException w:name="toc 5" w:semiHidden="1" w:uiPriority="39" w:unhideWhenUsed="1"/>
-    <w:lsdException w:name="toc 6" w:semiHidden="1" w:uiPriority="39" w:unhideWhenUsed="1"/>
-    <w:lsdException w:name="toc 7" w:semiHidden="1" w:uiPriority="39" w:unhideWhenUsed="1"/>
-    <w:lsdException w:name="toc 8" w:semiHidden="1" w:uiPriority="39" w:unhideWhenUsed="1"/>
-    <w:lsdException w:name="toc 9" w:semiHidden="1" w:uiPriority="39" w:unhideWhenUsed="1"/>
+    <w:lsdException w:name="toc 1" w:uiPriority="39" w:semiHidden="1" w:unhideWhenUsed="1"/>
+    <w:lsdException w:name="toc 2" w:uiPriority="39" w:semiHidden="1" w:unhideWhenUsed="1"/>
+    <w:lsdException w:name="toc 3" w:uiPriority="39" w:semiHidden="1" w:unhideWhenUsed="1"/>
+    <w:lsdException w:name="toc 4" w:uiPriority="39" w:semiHidden="1" w:unhideWhenUsed="1"/>
+    <w:lsdException w:name="toc 5" w:uiPriority="39" w:semiHidden="1" w:unhideWhenUsed="1"/>
+    <w:lsdException w:name="toc 6" w:uiPriority="39" w:semiHidden="1" w:unhideWhenUsed="1"/>
+    <w:lsdException w:name="toc 7" w:uiPriority="39" w:semiHidden="1" w:unhideWhenUsed="1"/>
+    <w:lsdException w:name="toc 8" w:uiPriority="39" w:semiHidden="1" w:unhideWhenUsed="1"/>
+    <w:lsdException w:name="toc 9" w:uiPriority="39" w:semiHidden="1" w:unhideWhenUsed="1"/>
     <w:lsdException w:name="Normal Indent" w:semiHidden="1" w:unhideWhenUsed="1"/>
     <w:lsdException w:name="footnote text" w:semiHidden="1" w:unhideWhenUsed="1"/>
     <w:lsdException w:name="annotation text" w:semiHidden="1" w:unhideWhenUsed="1"/>
     <w:lsdException w:name="header" w:semiHidden="1" w:unhideWhenUsed="1"/>
     <w:lsdException w:name="footer" w:semiHidden="1" w:unhideWhenUsed="1"/>
     <w:lsdException w:name="index heading" w:semiHidden="1" w:unhideWhenUsed="1"/>
-    <w:lsdException w:name="caption" w:semiHidden="1" w:uiPriority="35" w:unhideWhenUsed="1" w:qFormat="1"/>
+    <w:lsdException w:name="caption" w:uiPriority="35" w:semiHidden="1" w:unhideWhenUsed="1" w:qFormat="1"/>
     <w:lsdException w:name="table of figures" w:semiHidden="1" w:unhideWhenUsed="1"/>
     <w:lsdException w:name="envelope address" w:semiHidden="1" w:unhideWhenUsed="1"/>
     <w:lsdException w:name="envelope return" w:semiHidden="1" w:unhideWhenUsed="1"/>
@@ -3895,7 +4134,7 @@
     <w:lsdException w:name="Title" w:uiPriority="10" w:qFormat="1"/>
     <w:lsdException w:name="Closing" w:semiHidden="1" w:unhideWhenUsed="1"/>
     <w:lsdException w:name="Signature" w:semiHidden="1" w:unhideWhenUsed="1"/>
-    <w:lsdException w:name="Default Paragraph Font" w:semiHidden="1" w:uiPriority="1" w:unhideWhenUsed="1"/>
+    <w:lsdException w:name="Default Paragraph Font" w:uiPriority="1" w:semiHidden="1" w:unhideWhenUsed="1"/>
     <w:lsdException w:name="Body Text" w:semiHidden="1" w:unhideWhenUsed="1"/>
     <w:lsdException w:name="Body Text Indent" w:semiHidden="1" w:unhideWhenUsed="1"/>
     <w:lsdException w:name="List Continue" w:semiHidden="1" w:unhideWhenUsed="1"/>
@@ -4095,8 +4334,8 @@
     <w:lsdException w:name="Subtle Reference" w:uiPriority="31" w:qFormat="1"/>
     <w:lsdException w:name="Intense Reference" w:uiPriority="32" w:qFormat="1"/>
     <w:lsdException w:name="Book Title" w:uiPriority="33" w:qFormat="1"/>
-    <w:lsdException w:name="Bibliography" w:semiHidden="1" w:uiPriority="37" w:unhideWhenUsed="1"/>
-    <w:lsdException w:name="TOC Heading" w:semiHidden="1" w:uiPriority="39" w:unhideWhenUsed="1" w:qFormat="1"/>
+    <w:lsdException w:name="Bibliography" w:uiPriority="37" w:semiHidden="1" w:unhideWhenUsed="1"/>
+    <w:lsdException w:name="TOC Heading" w:uiPriority="39" w:semiHidden="1" w:unhideWhenUsed="1" w:qFormat="1"/>
     <w:lsdException w:name="Plain Table 1" w:uiPriority="41"/>
     <w:lsdException w:name="Plain Table 2" w:uiPriority="42"/>
     <w:lsdException w:name="Plain Table 3" w:uiPriority="43"/>
@@ -4207,11 +4446,11 @@
     <w:lsdException w:name="Unresolved Mention" w:semiHidden="1" w:unhideWhenUsed="1"/>
     <w:lsdException w:name="Smart Link" w:semiHidden="1" w:unhideWhenUsed="1"/>
   </w:latentStyles>
-  <w:style w:type="paragraph" w:default="1" w:styleId="Normal">
+  <w:style w:type="paragraph" w:styleId="Normal" w:default="1">
     <w:name w:val="Normal"/>
     <w:qFormat/>
   </w:style>
-  <w:style w:type="paragraph" w:styleId="Ttulo1">
+  <w:style w:type="paragraph" w:styleId="Heading1">
     <w:name w:val="heading 1"/>
     <w:basedOn w:val="Normal"/>
     <w:next w:val="Normal"/>
@@ -4229,7 +4468,7 @@
       <w:szCs w:val="48"/>
     </w:rPr>
   </w:style>
-  <w:style w:type="paragraph" w:styleId="Ttulo2">
+  <w:style w:type="paragraph" w:styleId="Heading2">
     <w:name w:val="heading 2"/>
     <w:basedOn w:val="Normal"/>
     <w:next w:val="Normal"/>
@@ -4249,7 +4488,7 @@
       <w:szCs w:val="36"/>
     </w:rPr>
   </w:style>
-  <w:style w:type="paragraph" w:styleId="Ttulo3">
+  <w:style w:type="paragraph" w:styleId="Heading3">
     <w:name w:val="heading 3"/>
     <w:basedOn w:val="Normal"/>
     <w:next w:val="Normal"/>
@@ -4262,13 +4501,13 @@
       <w:outlineLvl w:val="2"/>
     </w:pPr>
     <w:rPr>
-      <w:rFonts w:ascii="Times New Roman" w:eastAsia="Times New Roman" w:hAnsi="Times New Roman" w:cs="Times New Roman"/>
+      <w:rFonts w:ascii="Times New Roman" w:hAnsi="Times New Roman" w:eastAsia="Times New Roman" w:cs="Times New Roman"/>
       <w:b/>
       <w:sz w:val="27"/>
       <w:szCs w:val="27"/>
     </w:rPr>
   </w:style>
-  <w:style w:type="paragraph" w:styleId="Ttulo4">
+  <w:style w:type="paragraph" w:styleId="Heading4">
     <w:name w:val="heading 4"/>
     <w:basedOn w:val="Normal"/>
     <w:next w:val="Normal"/>
@@ -4281,13 +4520,13 @@
       <w:outlineLvl w:val="3"/>
     </w:pPr>
     <w:rPr>
-      <w:rFonts w:ascii="Times New Roman" w:eastAsia="Times New Roman" w:hAnsi="Times New Roman" w:cs="Times New Roman"/>
+      <w:rFonts w:ascii="Times New Roman" w:hAnsi="Times New Roman" w:eastAsia="Times New Roman" w:cs="Times New Roman"/>
       <w:b/>
       <w:sz w:val="24"/>
       <w:szCs w:val="24"/>
     </w:rPr>
   </w:style>
-  <w:style w:type="paragraph" w:styleId="Ttulo5">
+  <w:style w:type="paragraph" w:styleId="Heading5">
     <w:name w:val="heading 5"/>
     <w:basedOn w:val="Normal"/>
     <w:next w:val="Normal"/>
@@ -4305,7 +4544,7 @@
       <w:b/>
     </w:rPr>
   </w:style>
-  <w:style w:type="paragraph" w:styleId="Ttulo6">
+  <w:style w:type="paragraph" w:styleId="Heading6">
     <w:name w:val="heading 6"/>
     <w:basedOn w:val="Normal"/>
     <w:next w:val="Normal"/>
@@ -4325,12 +4564,12 @@
       <w:szCs w:val="20"/>
     </w:rPr>
   </w:style>
-  <w:style w:type="character" w:default="1" w:styleId="Fontepargpadro">
+  <w:style w:type="character" w:styleId="DefaultParagraphFont" w:default="1">
     <w:name w:val="Default Paragraph Font"/>
     <w:uiPriority w:val="1"/>
     <w:unhideWhenUsed/>
   </w:style>
-  <w:style w:type="table" w:default="1" w:styleId="Tabelanormal">
+  <w:style w:type="table" w:styleId="TableNormal" w:default="1">
     <w:name w:val="Normal Table"/>
     <w:uiPriority w:val="99"/>
     <w:semiHidden/>
@@ -4345,13 +4584,13 @@
       </w:tblCellMar>
     </w:tblPr>
   </w:style>
-  <w:style w:type="numbering" w:default="1" w:styleId="Semlista">
+  <w:style w:type="numbering" w:styleId="NoList" w:default="1">
     <w:name w:val="No List"/>
     <w:uiPriority w:val="99"/>
     <w:semiHidden/>
     <w:unhideWhenUsed/>
   </w:style>
-  <w:style w:type="table" w:customStyle="1" w:styleId="TableNormal1">
+  <w:style w:type="table" w:styleId="TableNormal1" w:customStyle="1">
     <w:name w:val="Table Normal1"/>
     <w:tblPr>
       <w:tblCellMar>
@@ -4362,7 +4601,7 @@
       </w:tblCellMar>
     </w:tblPr>
   </w:style>
-  <w:style w:type="paragraph" w:styleId="Ttulo">
+  <w:style w:type="paragraph" w:styleId="Title">
     <w:name w:val="Title"/>
     <w:basedOn w:val="Normal"/>
     <w:next w:val="Normal"/>
@@ -4379,7 +4618,7 @@
       <w:szCs w:val="72"/>
     </w:rPr>
   </w:style>
-  <w:style w:type="paragraph" w:styleId="Subttulo">
+  <w:style w:type="paragraph" w:styleId="Subtitle">
     <w:name w:val="Subtitle"/>
     <w:basedOn w:val="Normal"/>
     <w:next w:val="Normal"/>
@@ -4391,14 +4630,14 @@
       <w:spacing w:before="360" w:after="80"/>
     </w:pPr>
     <w:rPr>
-      <w:rFonts w:ascii="Georgia" w:eastAsia="Georgia" w:hAnsi="Georgia" w:cs="Georgia"/>
+      <w:rFonts w:ascii="Georgia" w:hAnsi="Georgia" w:eastAsia="Georgia" w:cs="Georgia"/>
       <w:i/>
       <w:color w:val="666666"/>
       <w:sz w:val="48"/>
       <w:szCs w:val="48"/>
     </w:rPr>
   </w:style>
-  <w:style w:type="paragraph" w:styleId="PargrafodaLista">
+  <w:style w:type="paragraph" w:styleId="ListParagraph">
     <w:name w:val="List Paragraph"/>
     <w:basedOn w:val="Normal"/>
     <w:uiPriority w:val="34"/>
@@ -4408,6 +4647,111 @@
       <w:ind w:left="720"/>
       <w:contextualSpacing/>
     </w:pPr>
+  </w:style>
+  <w:style w:type="character" w:styleId="Hyperlink">
+    <w:name w:val="Hyperlink"/>
+    <w:basedOn w:val="DefaultParagraphFont"/>
+    <w:uiPriority w:val="99"/>
+    <w:unhideWhenUsed/>
+    <w:rsid w:val="007E29AB"/>
+    <w:rPr>
+      <w:color w:val="0000FF" w:themeColor="hyperlink"/>
+      <w:u w:val="single"/>
+    </w:rPr>
+  </w:style>
+  <w:style w:type="character" w:styleId="UnresolvedMention">
+    <w:name w:val="Unresolved Mention"/>
+    <w:basedOn w:val="DefaultParagraphFont"/>
+    <w:uiPriority w:val="99"/>
+    <w:semiHidden/>
+    <w:unhideWhenUsed/>
+    <w:rsid w:val="007E29AB"/>
+    <w:rPr>
+      <w:color w:val="605E5C"/>
+      <w:shd w:val="clear" w:color="auto" w:fill="E1DFDD"/>
+    </w:rPr>
+  </w:style>
+  <w:style w:type="table" w:styleId="TableGrid">
+    <w:name w:val="Table Grid"/>
+    <w:basedOn w:val="TableNormal"/>
+    <w:uiPriority w:val="39"/>
+    <w:rsid w:val="007E29AB"/>
+    <w:pPr>
+      <w:spacing w:after="0" w:line="240" w:lineRule="auto"/>
+    </w:pPr>
+    <w:tblPr>
+      <w:tblBorders>
+        <w:top w:val="single" w:color="auto" w:sz="4" w:space="0"/>
+        <w:left w:val="single" w:color="auto" w:sz="4" w:space="0"/>
+        <w:bottom w:val="single" w:color="auto" w:sz="4" w:space="0"/>
+        <w:right w:val="single" w:color="auto" w:sz="4" w:space="0"/>
+        <w:insideH w:val="single" w:color="auto" w:sz="4" w:space="0"/>
+        <w:insideV w:val="single" w:color="auto" w:sz="4" w:space="0"/>
+      </w:tblBorders>
+    </w:tblPr>
+  </w:style>
+  <w:style w:type="table" w:styleId="PlainTable1">
+    <w:name w:val="Plain Table 1"/>
+    <w:basedOn w:val="TableNormal"/>
+    <w:uiPriority w:val="41"/>
+    <w:rsid w:val="007E29AB"/>
+    <w:pPr>
+      <w:spacing w:after="0" w:line="240" w:lineRule="auto"/>
+    </w:pPr>
+    <w:tblPr>
+      <w:tblStyleRowBandSize w:val="1"/>
+      <w:tblStyleColBandSize w:val="1"/>
+      <w:tblBorders>
+        <w:top w:val="single" w:color="BFBFBF" w:themeColor="background1" w:themeShade="BF" w:sz="4" w:space="0"/>
+        <w:left w:val="single" w:color="BFBFBF" w:themeColor="background1" w:themeShade="BF" w:sz="4" w:space="0"/>
+        <w:bottom w:val="single" w:color="BFBFBF" w:themeColor="background1" w:themeShade="BF" w:sz="4" w:space="0"/>
+        <w:right w:val="single" w:color="BFBFBF" w:themeColor="background1" w:themeShade="BF" w:sz="4" w:space="0"/>
+        <w:insideH w:val="single" w:color="BFBFBF" w:themeColor="background1" w:themeShade="BF" w:sz="4" w:space="0"/>
+        <w:insideV w:val="single" w:color="BFBFBF" w:themeColor="background1" w:themeShade="BF" w:sz="4" w:space="0"/>
+      </w:tblBorders>
+    </w:tblPr>
+    <w:tblStylePr w:type="firstRow">
+      <w:rPr>
+        <w:b/>
+        <w:bCs/>
+      </w:rPr>
+    </w:tblStylePr>
+    <w:tblStylePr w:type="lastRow">
+      <w:rPr>
+        <w:b/>
+        <w:bCs/>
+      </w:rPr>
+      <w:tblPr/>
+      <w:tcPr>
+        <w:tcBorders>
+          <w:top w:val="double" w:color="BFBFBF" w:themeColor="background1" w:themeShade="BF" w:sz="4" w:space="0"/>
+        </w:tcBorders>
+      </w:tcPr>
+    </w:tblStylePr>
+    <w:tblStylePr w:type="firstCol">
+      <w:rPr>
+        <w:b/>
+        <w:bCs/>
+      </w:rPr>
+    </w:tblStylePr>
+    <w:tblStylePr w:type="lastCol">
+      <w:rPr>
+        <w:b/>
+        <w:bCs/>
+      </w:rPr>
+    </w:tblStylePr>
+    <w:tblStylePr w:type="band1Vert">
+      <w:tblPr/>
+      <w:tcPr>
+        <w:shd w:val="clear" w:color="auto" w:fill="F2F2F2" w:themeFill="background1" w:themeFillShade="F2"/>
+      </w:tcPr>
+    </w:tblStylePr>
+    <w:tblStylePr w:type="band1Horz">
+      <w:tblPr/>
+      <w:tcPr>
+        <w:shd w:val="clear" w:color="auto" w:fill="F2F2F2" w:themeFill="background1" w:themeFillShade="F2"/>
+      </w:tcPr>
+    </w:tblStylePr>
   </w:style>
 </w:styles>
 </file>

</xml_diff>